<commit_message>
Requerimientos funcionales al 50%
</commit_message>
<xml_diff>
--- a/202090Avance01PabloBenedix.docx
+++ b/202090Avance01PabloBenedix.docx
@@ -2246,7 +2246,6 @@
               </w:rPr>
               <w:t>“</w:t>
             </w:r>
-            <w:proofErr w:type="spellStart"/>
             <w:r>
               <w:rPr>
                 <w:rFonts w:eastAsia="Times New Roman" w:cs="Arial"/>
@@ -2258,7 +2257,6 @@
               </w:rPr>
               <w:t>Benedix</w:t>
             </w:r>
-            <w:proofErr w:type="spellEnd"/>
             <w:r>
               <w:rPr>
                 <w:rFonts w:eastAsia="Times New Roman" w:cs="Arial"/>
@@ -2320,7 +2318,6 @@
                 <w:lang w:val="es-PY" w:eastAsia="es-VE"/>
               </w:rPr>
             </w:pPr>
-            <w:proofErr w:type="spellStart"/>
             <w:r>
               <w:rPr>
                 <w:rFonts w:eastAsia="Times New Roman" w:cs="Arial"/>
@@ -2328,9 +2325,8 @@
                 <w:szCs w:val="24"/>
                 <w:lang w:val="es-PY" w:eastAsia="es-VE"/>
               </w:rPr>
-              <w:t>Benedix</w:t>
-            </w:r>
-            <w:proofErr w:type="spellEnd"/>
+              <w:t>Benedix Cañete</w:t>
+            </w:r>
             <w:r>
               <w:rPr>
                 <w:rFonts w:eastAsia="Times New Roman" w:cs="Arial"/>
@@ -2338,7 +2334,7 @@
                 <w:szCs w:val="24"/>
                 <w:lang w:val="es-PY" w:eastAsia="es-VE"/>
               </w:rPr>
-              <w:t xml:space="preserve"> Cañete</w:t>
+              <w:t>,</w:t>
             </w:r>
             <w:r>
               <w:rPr>
@@ -2347,28 +2343,8 @@
                 <w:szCs w:val="24"/>
                 <w:lang w:val="es-PY" w:eastAsia="es-VE"/>
               </w:rPr>
-              <w:t>,</w:t>
-            </w:r>
-            <w:r>
-              <w:rPr>
-                <w:rFonts w:eastAsia="Times New Roman" w:cs="Arial"/>
-                <w:color w:val="000000"/>
-                <w:szCs w:val="24"/>
-                <w:lang w:val="es-PY" w:eastAsia="es-VE"/>
-              </w:rPr>
-              <w:t xml:space="preserve"> Pablo </w:t>
-            </w:r>
-            <w:proofErr w:type="spellStart"/>
-            <w:r>
-              <w:rPr>
-                <w:rFonts w:eastAsia="Times New Roman" w:cs="Arial"/>
-                <w:color w:val="000000"/>
-                <w:szCs w:val="24"/>
-                <w:lang w:val="es-PY" w:eastAsia="es-VE"/>
-              </w:rPr>
-              <w:t>Vilmar</w:t>
-            </w:r>
-            <w:proofErr w:type="spellEnd"/>
+              <w:t xml:space="preserve"> Pablo Vilmar</w:t>
+            </w:r>
           </w:p>
         </w:tc>
       </w:tr>
@@ -2482,21 +2458,8 @@
                 <w:szCs w:val="24"/>
                 <w:lang w:val="es-PY" w:eastAsia="es-VE"/>
               </w:rPr>
-              <w:t xml:space="preserve">Ing. Luis </w:t>
-            </w:r>
-            <w:proofErr w:type="spellStart"/>
-            <w:r>
-              <w:rPr>
-                <w:rFonts w:eastAsia="Times New Roman" w:cs="Arial"/>
-                <w:i/>
-                <w:iCs/>
-                <w:color w:val="000000"/>
-                <w:szCs w:val="24"/>
-                <w:lang w:val="es-PY" w:eastAsia="es-VE"/>
-              </w:rPr>
-              <w:t>Derico</w:t>
-            </w:r>
-            <w:proofErr w:type="spellEnd"/>
+              <w:t>Ing. Luis Derico</w:t>
+            </w:r>
           </w:p>
         </w:tc>
         <w:tc>
@@ -3076,21 +3039,7 @@
         <w:rPr>
           <w:lang w:val="es-PY" w:eastAsia="es-VE"/>
         </w:rPr>
-        <w:t xml:space="preserve">El sistema de gestión de compra, venta y stock será implementado en la empresa Automóviles </w:t>
-      </w:r>
-      <w:proofErr w:type="spellStart"/>
-      <w:r>
-        <w:rPr>
-          <w:lang w:val="es-PY" w:eastAsia="es-VE"/>
-        </w:rPr>
-        <w:t>Benedix</w:t>
-      </w:r>
-      <w:proofErr w:type="spellEnd"/>
-      <w:r>
-        <w:rPr>
-          <w:lang w:val="es-PY" w:eastAsia="es-VE"/>
-        </w:rPr>
-        <w:t xml:space="preserve">, el mismo agilizará las tareas rutinarias de la empresa, evitando los errores de cierres de cajas, </w:t>
+        <w:t xml:space="preserve">El sistema de gestión de compra, venta y stock será implementado en la empresa Automóviles Benedix, el mismo agilizará las tareas rutinarias de la empresa, evitando los errores de cierres de cajas, </w:t>
       </w:r>
       <w:r>
         <w:rPr>
@@ -3460,44 +3409,6 @@
     </w:p>
     <w:p>
       <w:pPr>
-        <w:shd w:val="clear" w:color="auto" w:fill="FFFFFF"/>
-        <w:spacing w:after="0" w:line="240" w:lineRule="auto"/>
-        <w:rPr>
-          <w:rFonts w:eastAsia="Times New Roman" w:cs="Arial"/>
-          <w:szCs w:val="24"/>
-          <w:lang w:val="es-PY" w:eastAsia="es-VE"/>
-        </w:rPr>
-      </w:pPr>
-      <w:r>
-        <w:rPr>
-          <w:rFonts w:eastAsia="Times New Roman" w:cs="Arial"/>
-          <w:szCs w:val="24"/>
-          <w:lang w:val="es-PY" w:eastAsia="es-VE"/>
-        </w:rPr>
-        <w:t>No es necesario que el sistema cuente con servidores, su uso es monousuario.</w:t>
-      </w:r>
-    </w:p>
-    <w:p>
-      <w:pPr>
-        <w:shd w:val="clear" w:color="auto" w:fill="FFFFFF"/>
-        <w:spacing w:after="0" w:line="240" w:lineRule="auto"/>
-        <w:rPr>
-          <w:rFonts w:eastAsia="Times New Roman" w:cs="Arial"/>
-          <w:szCs w:val="24"/>
-          <w:lang w:val="es-PY" w:eastAsia="es-VE"/>
-        </w:rPr>
-      </w:pPr>
-      <w:r>
-        <w:rPr>
-          <w:rFonts w:eastAsia="Times New Roman" w:cs="Arial"/>
-          <w:szCs w:val="24"/>
-          <w:lang w:val="es-PY" w:eastAsia="es-VE"/>
-        </w:rPr>
-        <w:t>La computadora, donde será montada el sistema, no funcionará como servidor dedicado.</w:t>
-      </w:r>
-    </w:p>
-    <w:p>
-      <w:pPr>
         <w:pStyle w:val="Prrafodelista"/>
         <w:numPr>
           <w:ilvl w:val="0"/>
@@ -3505,27 +3416,60 @@
         </w:numPr>
         <w:shd w:val="clear" w:color="auto" w:fill="FFFFFF"/>
         <w:spacing w:after="0" w:line="240" w:lineRule="auto"/>
-        <w:rPr>
-          <w:rFonts w:eastAsia="Times New Roman" w:cs="Arial"/>
-          <w:szCs w:val="24"/>
-          <w:lang w:val="es-PY" w:eastAsia="es-VE"/>
-        </w:rPr>
-      </w:pPr>
-      <w:r>
-        <w:rPr>
-          <w:rFonts w:eastAsia="Times New Roman" w:cs="Arial"/>
-          <w:szCs w:val="24"/>
-          <w:lang w:val="es-PY" w:eastAsia="es-VE"/>
-        </w:rPr>
-        <w:t xml:space="preserve">Hardware: Equipo de </w:t>
-      </w:r>
-      <w:r>
-        <w:rPr>
-          <w:rFonts w:eastAsia="Times New Roman" w:cs="Arial"/>
-          <w:szCs w:val="24"/>
-          <w:lang w:val="es-PY" w:eastAsia="es-VE"/>
-        </w:rPr>
-        <w:t>Sobremesa, lector de código de barras, impresora.</w:t>
+        <w:ind w:left="709"/>
+        <w:rPr>
+          <w:rFonts w:eastAsia="Times New Roman" w:cs="Arial"/>
+          <w:szCs w:val="24"/>
+          <w:lang w:val="es-PY" w:eastAsia="es-VE"/>
+        </w:rPr>
+      </w:pPr>
+      <w:r>
+        <w:rPr>
+          <w:rFonts w:eastAsia="Times New Roman" w:cs="Arial"/>
+          <w:szCs w:val="24"/>
+          <w:lang w:val="es-PY" w:eastAsia="es-VE"/>
+        </w:rPr>
+        <w:t xml:space="preserve">No es necesario que el sistema cuente con </w:t>
+      </w:r>
+      <w:r>
+        <w:rPr>
+          <w:rFonts w:eastAsia="Times New Roman" w:cs="Arial"/>
+          <w:szCs w:val="24"/>
+          <w:lang w:val="es-PY" w:eastAsia="es-VE"/>
+        </w:rPr>
+        <w:t xml:space="preserve">un </w:t>
+      </w:r>
+      <w:r>
+        <w:rPr>
+          <w:rFonts w:eastAsia="Times New Roman" w:cs="Arial"/>
+          <w:szCs w:val="24"/>
+          <w:lang w:val="es-PY" w:eastAsia="es-VE"/>
+        </w:rPr>
+        <w:t>servidor, su uso e</w:t>
+      </w:r>
+      <w:r>
+        <w:rPr>
+          <w:rFonts w:eastAsia="Times New Roman" w:cs="Arial"/>
+          <w:szCs w:val="24"/>
+          <w:lang w:val="es-PY" w:eastAsia="es-VE"/>
+        </w:rPr>
+        <w:t xml:space="preserve">s </w:t>
+      </w:r>
+      <w:r>
+        <w:rPr>
+          <w:rFonts w:eastAsia="Times New Roman" w:cs="Arial"/>
+          <w:szCs w:val="24"/>
+          <w:lang w:val="es-PY" w:eastAsia="es-VE"/>
+        </w:rPr>
+        <w:t>monousuario.</w:t>
+      </w:r>
+      <w:r>
+        <w:rPr>
+          <w:rFonts w:eastAsia="Times New Roman" w:cs="Arial"/>
+          <w:szCs w:val="24"/>
+          <w:lang w:val="es-PY" w:eastAsia="es-VE"/>
+        </w:rPr>
+        <w:t xml:space="preserve"> Eso significa que el equipo no funcionará como servidor dedicado.</w:t>
       </w:r>
     </w:p>
     <w:p>
@@ -3549,7 +3493,79 @@
           <w:szCs w:val="24"/>
           <w:lang w:val="es-PY" w:eastAsia="es-VE"/>
         </w:rPr>
-        <w:t>Software: Windows 7 versión de 64 bits, Framework Django corriendo Python</w:t>
+        <w:t xml:space="preserve">Hardware: </w:t>
+      </w:r>
+      <w:r>
+        <w:rPr>
+          <w:rFonts w:eastAsia="Times New Roman" w:cs="Arial"/>
+          <w:szCs w:val="24"/>
+          <w:lang w:val="es-PY" w:eastAsia="es-VE"/>
+        </w:rPr>
+        <w:t>Una computadora de sobremesa</w:t>
+      </w:r>
+      <w:r>
+        <w:rPr>
+          <w:rFonts w:eastAsia="Times New Roman" w:cs="Arial"/>
+          <w:szCs w:val="24"/>
+          <w:lang w:val="es-PY" w:eastAsia="es-VE"/>
+        </w:rPr>
+        <w:t>, impresora</w:t>
+      </w:r>
+      <w:r>
+        <w:rPr>
+          <w:rFonts w:eastAsia="Times New Roman" w:cs="Arial"/>
+          <w:szCs w:val="24"/>
+          <w:lang w:val="es-PY" w:eastAsia="es-VE"/>
+        </w:rPr>
+        <w:t>, conexión a internet</w:t>
+      </w:r>
+      <w:r>
+        <w:rPr>
+          <w:rFonts w:eastAsia="Times New Roman" w:cs="Arial"/>
+          <w:szCs w:val="24"/>
+          <w:lang w:val="es-PY" w:eastAsia="es-VE"/>
+        </w:rPr>
+        <w:t>.</w:t>
+      </w:r>
+    </w:p>
+    <w:p>
+      <w:pPr>
+        <w:pStyle w:val="Prrafodelista"/>
+        <w:numPr>
+          <w:ilvl w:val="0"/>
+          <w:numId w:val="13"/>
+        </w:numPr>
+        <w:shd w:val="clear" w:color="auto" w:fill="FFFFFF"/>
+        <w:spacing w:after="0" w:line="240" w:lineRule="auto"/>
+        <w:rPr>
+          <w:rFonts w:eastAsia="Times New Roman" w:cs="Arial"/>
+          <w:szCs w:val="24"/>
+          <w:lang w:val="es-PY" w:eastAsia="es-VE"/>
+        </w:rPr>
+      </w:pPr>
+      <w:r>
+        <w:rPr>
+          <w:rFonts w:eastAsia="Times New Roman" w:cs="Arial"/>
+          <w:szCs w:val="24"/>
+          <w:lang w:val="es-PY" w:eastAsia="es-VE"/>
+        </w:rPr>
+        <w:t>Software: Windows 7</w:t>
+      </w:r>
+      <w:r>
+        <w:rPr>
+          <w:rFonts w:eastAsia="Times New Roman" w:cs="Arial"/>
+          <w:szCs w:val="24"/>
+          <w:lang w:val="es-PY" w:eastAsia="es-VE"/>
+        </w:rPr>
+        <w:t xml:space="preserve"> – Instalación del framework Django y gesto</w:t>
+      </w:r>
+      <w:r>
+        <w:rPr>
+          <w:rFonts w:eastAsia="Times New Roman" w:cs="Arial"/>
+          <w:szCs w:val="24"/>
+          <w:lang w:val="es-PY" w:eastAsia="es-VE"/>
+        </w:rPr>
+        <w:t>r de base de datos MySQL</w:t>
       </w:r>
     </w:p>
     <w:p>
@@ -3665,6 +3681,761 @@
     </w:p>
     <w:p>
       <w:pPr>
+        <w:pStyle w:val="Prrafodelista"/>
+        <w:numPr>
+          <w:ilvl w:val="0"/>
+          <w:numId w:val="14"/>
+        </w:numPr>
+        <w:shd w:val="clear" w:color="auto" w:fill="FFFFFF"/>
+        <w:spacing w:after="0" w:line="240" w:lineRule="auto"/>
+        <w:rPr>
+          <w:rFonts w:eastAsia="Times New Roman" w:cs="Arial"/>
+          <w:color w:val="000000"/>
+          <w:szCs w:val="24"/>
+          <w:lang w:val="es-PY" w:eastAsia="es-VE"/>
+        </w:rPr>
+      </w:pPr>
+      <w:r>
+        <w:rPr>
+          <w:rFonts w:eastAsia="Times New Roman" w:cs="Arial"/>
+          <w:b/>
+          <w:bCs/>
+          <w:color w:val="000000"/>
+          <w:szCs w:val="24"/>
+          <w:lang w:val="es-PY" w:eastAsia="es-VE"/>
+        </w:rPr>
+        <w:lastRenderedPageBreak/>
+        <w:t>Compra</w:t>
+      </w:r>
+      <w:r>
+        <w:rPr>
+          <w:rFonts w:eastAsia="Times New Roman" w:cs="Arial"/>
+          <w:color w:val="000000"/>
+          <w:szCs w:val="24"/>
+          <w:lang w:val="es-PY" w:eastAsia="es-VE"/>
+        </w:rPr>
+        <w:t>: El sistema desarrollado a medida registrará las facturas de compras realizadas por la empresa y almacenará los productos como stock disponible.</w:t>
+      </w:r>
+      <w:r>
+        <w:rPr>
+          <w:rFonts w:eastAsia="Times New Roman" w:cs="Arial"/>
+          <w:color w:val="000000"/>
+          <w:szCs w:val="24"/>
+          <w:lang w:val="es-PY" w:eastAsia="es-VE"/>
+        </w:rPr>
+        <w:t xml:space="preserve"> También se ingresará el numero de Registro Único del Contribuyente(RUC) del proveedor deberá estar registrado, en caso de no ser así, el usuario podrá agregarlo en el formulario de </w:t>
+      </w:r>
+      <w:r>
+        <w:rPr>
+          <w:rFonts w:eastAsia="Times New Roman" w:cs="Arial"/>
+          <w:b/>
+          <w:bCs/>
+          <w:color w:val="000000"/>
+          <w:szCs w:val="24"/>
+          <w:lang w:val="es-PY" w:eastAsia="es-VE"/>
+        </w:rPr>
+        <w:t>Cargar Proveedor</w:t>
+      </w:r>
+      <w:r>
+        <w:rPr>
+          <w:rFonts w:eastAsia="Times New Roman" w:cs="Arial"/>
+          <w:color w:val="000000"/>
+          <w:szCs w:val="24"/>
+          <w:lang w:val="es-PY" w:eastAsia="es-VE"/>
+        </w:rPr>
+        <w:t>.</w:t>
+      </w:r>
+    </w:p>
+    <w:p>
+      <w:pPr>
+        <w:pStyle w:val="Prrafodelista"/>
+        <w:shd w:val="clear" w:color="auto" w:fill="FFFFFF"/>
+        <w:spacing w:after="0" w:line="240" w:lineRule="auto"/>
+        <w:rPr>
+          <w:rFonts w:eastAsia="Times New Roman" w:cs="Arial"/>
+          <w:color w:val="000000"/>
+          <w:szCs w:val="24"/>
+          <w:lang w:val="es-PY" w:eastAsia="es-VE"/>
+        </w:rPr>
+      </w:pPr>
+      <w:r>
+        <w:rPr>
+          <w:rFonts w:eastAsia="Times New Roman" w:cs="Arial"/>
+          <w:color w:val="000000"/>
+          <w:szCs w:val="24"/>
+          <w:lang w:val="es-PY" w:eastAsia="es-VE"/>
+        </w:rPr>
+        <w:t>//Falta contado o crédito</w:t>
+      </w:r>
+    </w:p>
+    <w:p>
+      <w:pPr>
+        <w:pStyle w:val="Prrafodelista"/>
+        <w:shd w:val="clear" w:color="auto" w:fill="FFFFFF"/>
+        <w:spacing w:after="0" w:line="240" w:lineRule="auto"/>
+        <w:rPr>
+          <w:rFonts w:eastAsia="Times New Roman" w:cs="Arial"/>
+          <w:color w:val="000000"/>
+          <w:szCs w:val="24"/>
+          <w:lang w:val="es-PY" w:eastAsia="es-VE"/>
+        </w:rPr>
+      </w:pPr>
+    </w:p>
+    <w:p>
+      <w:pPr>
+        <w:pStyle w:val="Prrafodelista"/>
+        <w:numPr>
+          <w:ilvl w:val="0"/>
+          <w:numId w:val="14"/>
+        </w:numPr>
+        <w:shd w:val="clear" w:color="auto" w:fill="FFFFFF"/>
+        <w:spacing w:after="0" w:line="240" w:lineRule="auto"/>
+        <w:rPr>
+          <w:rFonts w:eastAsia="Times New Roman" w:cs="Arial"/>
+          <w:color w:val="000000"/>
+          <w:szCs w:val="24"/>
+          <w:lang w:val="es-PY" w:eastAsia="es-VE"/>
+        </w:rPr>
+      </w:pPr>
+      <w:r>
+        <w:rPr>
+          <w:rFonts w:eastAsia="Times New Roman" w:cs="Arial"/>
+          <w:b/>
+          <w:bCs/>
+          <w:color w:val="000000"/>
+          <w:szCs w:val="24"/>
+          <w:lang w:val="es-PY" w:eastAsia="es-VE"/>
+        </w:rPr>
+        <w:t>Cargar Proveedor</w:t>
+      </w:r>
+      <w:r>
+        <w:rPr>
+          <w:rFonts w:eastAsia="Times New Roman" w:cs="Arial"/>
+          <w:color w:val="000000"/>
+          <w:szCs w:val="24"/>
+          <w:lang w:val="es-PY" w:eastAsia="es-VE"/>
+        </w:rPr>
+        <w:t xml:space="preserve">: Permitirá el registro de un nuevo proveedor y se solicitará su </w:t>
+      </w:r>
+      <w:r>
+        <w:rPr>
+          <w:rFonts w:eastAsia="Times New Roman" w:cs="Arial"/>
+          <w:color w:val="000000"/>
+          <w:szCs w:val="24"/>
+          <w:lang w:val="es-PY" w:eastAsia="es-VE"/>
+        </w:rPr>
+        <w:t>Registro Único del Contribuyente(RUC)</w:t>
+      </w:r>
+      <w:r>
+        <w:rPr>
+          <w:rFonts w:eastAsia="Times New Roman" w:cs="Arial"/>
+          <w:color w:val="000000"/>
+          <w:szCs w:val="24"/>
+          <w:lang w:val="es-PY" w:eastAsia="es-VE"/>
+        </w:rPr>
+        <w:t xml:space="preserve">, número de teléfono </w:t>
+      </w:r>
+      <w:r>
+        <w:rPr>
+          <w:rFonts w:eastAsia="Times New Roman" w:cs="Arial"/>
+          <w:color w:val="FF0000"/>
+          <w:szCs w:val="24"/>
+          <w:lang w:val="es-PY" w:eastAsia="es-VE"/>
+        </w:rPr>
+        <w:t>y número de sucursal</w:t>
+      </w:r>
+      <w:r>
+        <w:rPr>
+          <w:rFonts w:eastAsia="Times New Roman" w:cs="Arial"/>
+          <w:color w:val="000000"/>
+          <w:szCs w:val="24"/>
+          <w:lang w:val="es-PY" w:eastAsia="es-VE"/>
+        </w:rPr>
+        <w:t>.</w:t>
+      </w:r>
+    </w:p>
+    <w:p>
+      <w:pPr>
+        <w:shd w:val="clear" w:color="auto" w:fill="FFFFFF"/>
+        <w:spacing w:after="0" w:line="240" w:lineRule="auto"/>
+        <w:ind w:left="360"/>
+        <w:rPr>
+          <w:rFonts w:eastAsia="Times New Roman" w:cs="Arial"/>
+          <w:color w:val="000000"/>
+          <w:szCs w:val="24"/>
+          <w:lang w:val="es-PY" w:eastAsia="es-VE"/>
+        </w:rPr>
+      </w:pPr>
+    </w:p>
+    <w:p>
+      <w:pPr>
+        <w:pStyle w:val="Prrafodelista"/>
+        <w:numPr>
+          <w:ilvl w:val="0"/>
+          <w:numId w:val="14"/>
+        </w:numPr>
+        <w:shd w:val="clear" w:color="auto" w:fill="FFFFFF"/>
+        <w:spacing w:after="0" w:line="240" w:lineRule="auto"/>
+        <w:rPr>
+          <w:rFonts w:eastAsia="Times New Roman" w:cs="Arial"/>
+          <w:color w:val="000000"/>
+          <w:szCs w:val="24"/>
+          <w:lang w:val="es-PY" w:eastAsia="es-VE"/>
+        </w:rPr>
+      </w:pPr>
+      <w:r>
+        <w:rPr>
+          <w:rFonts w:eastAsia="Times New Roman" w:cs="Arial"/>
+          <w:b/>
+          <w:bCs/>
+          <w:color w:val="000000"/>
+          <w:szCs w:val="24"/>
+          <w:lang w:val="es-PY" w:eastAsia="es-VE"/>
+        </w:rPr>
+        <w:t>Venta</w:t>
+      </w:r>
+      <w:r>
+        <w:rPr>
+          <w:rFonts w:eastAsia="Times New Roman" w:cs="Arial"/>
+          <w:color w:val="000000"/>
+          <w:szCs w:val="24"/>
+          <w:lang w:val="es-PY" w:eastAsia="es-VE"/>
+        </w:rPr>
+        <w:t>: Se solicitará la Cédula de Identidad(CI) o el Registro Único del Contribuyente(RUC)</w:t>
+      </w:r>
+      <w:r>
+        <w:rPr>
+          <w:rFonts w:eastAsia="Times New Roman" w:cs="Arial"/>
+          <w:color w:val="000000"/>
+          <w:szCs w:val="24"/>
+          <w:lang w:val="es-PY" w:eastAsia="es-VE"/>
+        </w:rPr>
+        <w:t xml:space="preserve"> de esa manera el sistema rellenará el nombre, número de teléfono </w:t>
+      </w:r>
+      <w:r>
+        <w:rPr>
+          <w:rFonts w:eastAsia="Times New Roman" w:cs="Arial"/>
+          <w:color w:val="000000"/>
+          <w:szCs w:val="24"/>
+          <w:lang w:val="es-PY" w:eastAsia="es-VE"/>
+        </w:rPr>
+        <w:t xml:space="preserve">y </w:t>
+      </w:r>
+      <w:r>
+        <w:rPr>
+          <w:rFonts w:eastAsia="Times New Roman" w:cs="Arial"/>
+          <w:color w:val="000000"/>
+          <w:szCs w:val="24"/>
+          <w:lang w:val="es-PY" w:eastAsia="es-VE"/>
+        </w:rPr>
+        <w:t xml:space="preserve">dirección </w:t>
+      </w:r>
+      <w:r>
+        <w:rPr>
+          <w:rFonts w:eastAsia="Times New Roman" w:cs="Arial"/>
+          <w:color w:val="000000"/>
+          <w:szCs w:val="24"/>
+          <w:lang w:val="es-PY" w:eastAsia="es-VE"/>
+        </w:rPr>
+        <w:t>almacenados</w:t>
+      </w:r>
+      <w:r>
+        <w:rPr>
+          <w:rFonts w:eastAsia="Times New Roman" w:cs="Arial"/>
+          <w:color w:val="000000"/>
+          <w:szCs w:val="24"/>
+          <w:lang w:val="es-PY" w:eastAsia="es-VE"/>
+        </w:rPr>
+        <w:t>,</w:t>
+      </w:r>
+      <w:r>
+        <w:rPr>
+          <w:rFonts w:eastAsia="Times New Roman" w:cs="Arial"/>
+          <w:color w:val="000000"/>
+          <w:szCs w:val="24"/>
+          <w:lang w:val="es-PY" w:eastAsia="es-VE"/>
+        </w:rPr>
+        <w:t xml:space="preserve"> de forma automática (en caso de que se encuentre registrado en la base de datos), si el mismo no figura registrado, el formulario de </w:t>
+      </w:r>
+      <w:r>
+        <w:rPr>
+          <w:rFonts w:eastAsia="Times New Roman" w:cs="Arial"/>
+          <w:b/>
+          <w:bCs/>
+          <w:color w:val="000000"/>
+          <w:szCs w:val="24"/>
+          <w:lang w:val="es-PY" w:eastAsia="es-VE"/>
+        </w:rPr>
+        <w:t>Cargar Cliente</w:t>
+      </w:r>
+      <w:r>
+        <w:rPr>
+          <w:rFonts w:eastAsia="Times New Roman" w:cs="Arial"/>
+          <w:color w:val="000000"/>
+          <w:szCs w:val="24"/>
+          <w:lang w:val="es-PY" w:eastAsia="es-VE"/>
+        </w:rPr>
+        <w:t xml:space="preserve"> se mostrará al empleado para completar los datos del mismo</w:t>
+      </w:r>
+      <w:r>
+        <w:rPr>
+          <w:rFonts w:eastAsia="Times New Roman" w:cs="Arial"/>
+          <w:color w:val="000000"/>
+          <w:szCs w:val="24"/>
+          <w:lang w:val="es-PY" w:eastAsia="es-VE"/>
+        </w:rPr>
+        <w:t>. Cuando los datos del comprador ya estén listos se seleccionará la forma de pago, es decir al Contado o Crédito,</w:t>
+      </w:r>
+      <w:r>
+        <w:rPr>
+          <w:rFonts w:eastAsia="Times New Roman" w:cs="Arial"/>
+          <w:color w:val="000000"/>
+          <w:szCs w:val="24"/>
+          <w:lang w:val="es-PY" w:eastAsia="es-VE"/>
+        </w:rPr>
+        <w:t xml:space="preserve"> </w:t>
+      </w:r>
+      <w:r>
+        <w:rPr>
+          <w:rFonts w:eastAsia="Times New Roman" w:cs="Arial"/>
+          <w:color w:val="000000"/>
+          <w:szCs w:val="24"/>
+          <w:lang w:val="es-PY" w:eastAsia="es-VE"/>
+        </w:rPr>
+        <w:t>De esa manera se</w:t>
+      </w:r>
+      <w:r>
+        <w:rPr>
+          <w:rFonts w:eastAsia="Times New Roman" w:cs="Arial"/>
+          <w:color w:val="000000"/>
+          <w:szCs w:val="24"/>
+          <w:lang w:val="es-PY" w:eastAsia="es-VE"/>
+        </w:rPr>
+        <w:t xml:space="preserve"> emit</w:t>
+      </w:r>
+      <w:r>
+        <w:rPr>
+          <w:rFonts w:eastAsia="Times New Roman" w:cs="Arial"/>
+          <w:color w:val="000000"/>
+          <w:szCs w:val="24"/>
+          <w:lang w:val="es-PY" w:eastAsia="es-VE"/>
+        </w:rPr>
+        <w:t>irá</w:t>
+      </w:r>
+      <w:r>
+        <w:rPr>
+          <w:rFonts w:eastAsia="Times New Roman" w:cs="Arial"/>
+          <w:color w:val="000000"/>
+          <w:szCs w:val="24"/>
+          <w:lang w:val="es-PY" w:eastAsia="es-VE"/>
+        </w:rPr>
+        <w:t xml:space="preserve"> la factura</w:t>
+      </w:r>
+      <w:r>
+        <w:rPr>
+          <w:rFonts w:eastAsia="Times New Roman" w:cs="Arial"/>
+          <w:color w:val="000000"/>
+          <w:szCs w:val="24"/>
+          <w:lang w:val="es-PY" w:eastAsia="es-VE"/>
+        </w:rPr>
+        <w:t xml:space="preserve"> con su respectivo número de comprobante, IVA, Subtotal y Total</w:t>
+      </w:r>
+      <w:r>
+        <w:rPr>
+          <w:rFonts w:eastAsia="Times New Roman" w:cs="Arial"/>
+          <w:color w:val="000000"/>
+          <w:szCs w:val="24"/>
+          <w:lang w:val="es-PY" w:eastAsia="es-VE"/>
+        </w:rPr>
+        <w:t xml:space="preserve"> (El IVA y Subtotal serán calculados automáticamente)</w:t>
+      </w:r>
+      <w:r>
+        <w:rPr>
+          <w:rFonts w:eastAsia="Times New Roman" w:cs="Arial"/>
+          <w:color w:val="000000"/>
+          <w:szCs w:val="24"/>
+          <w:lang w:val="es-PY" w:eastAsia="es-VE"/>
+        </w:rPr>
+        <w:t>.</w:t>
+      </w:r>
+      <w:r>
+        <w:rPr>
+          <w:rFonts w:eastAsia="Times New Roman" w:cs="Arial"/>
+          <w:color w:val="000000"/>
+          <w:szCs w:val="24"/>
+          <w:lang w:val="es-PY" w:eastAsia="es-VE"/>
+        </w:rPr>
+        <w:t xml:space="preserve"> El empleado tendrá la opción de imprimir el comprobante de venta.</w:t>
+      </w:r>
+    </w:p>
+    <w:p>
+      <w:pPr>
+        <w:pStyle w:val="Prrafodelista"/>
+        <w:rPr>
+          <w:rFonts w:eastAsia="Times New Roman" w:cs="Arial"/>
+          <w:color w:val="000000"/>
+          <w:szCs w:val="24"/>
+          <w:lang w:val="es-PY" w:eastAsia="es-VE"/>
+        </w:rPr>
+      </w:pPr>
+    </w:p>
+    <w:p>
+      <w:pPr>
+        <w:pStyle w:val="Prrafodelista"/>
+        <w:shd w:val="clear" w:color="auto" w:fill="FFFFFF"/>
+        <w:spacing w:after="0" w:line="240" w:lineRule="auto"/>
+        <w:ind w:left="1416"/>
+        <w:rPr>
+          <w:rFonts w:eastAsia="Times New Roman" w:cs="Arial"/>
+          <w:color w:val="000000"/>
+          <w:szCs w:val="24"/>
+          <w:lang w:val="es-PY" w:eastAsia="es-VE"/>
+        </w:rPr>
+      </w:pPr>
+      <w:r>
+        <w:rPr>
+          <w:rFonts w:eastAsia="Times New Roman" w:cs="Arial"/>
+          <w:b/>
+          <w:bCs/>
+          <w:color w:val="000000"/>
+          <w:szCs w:val="24"/>
+          <w:lang w:val="es-PY" w:eastAsia="es-VE"/>
+        </w:rPr>
+        <w:t>Venta a Crédito</w:t>
+      </w:r>
+      <w:r>
+        <w:rPr>
+          <w:rFonts w:eastAsia="Times New Roman" w:cs="Arial"/>
+          <w:color w:val="000000"/>
+          <w:szCs w:val="24"/>
+          <w:lang w:val="es-PY" w:eastAsia="es-VE"/>
+        </w:rPr>
+        <w:t xml:space="preserve">: Se ingresará la cantidad de cuotas a pagar con la fecha del primer y último pago, </w:t>
+      </w:r>
+      <w:r>
+        <w:rPr>
+          <w:rFonts w:eastAsia="Times New Roman" w:cs="Arial"/>
+          <w:color w:val="000000"/>
+          <w:szCs w:val="24"/>
+          <w:lang w:val="es-PY" w:eastAsia="es-VE"/>
+        </w:rPr>
+        <w:t>se</w:t>
+      </w:r>
+      <w:r>
+        <w:rPr>
+          <w:rFonts w:eastAsia="Times New Roman" w:cs="Arial"/>
+          <w:color w:val="000000"/>
+          <w:szCs w:val="24"/>
+          <w:lang w:val="es-PY" w:eastAsia="es-VE"/>
+        </w:rPr>
+        <w:t xml:space="preserve"> permitirá ajustar el monto de cada cuota</w:t>
+      </w:r>
+      <w:r>
+        <w:rPr>
+          <w:rFonts w:eastAsia="Times New Roman" w:cs="Arial"/>
+          <w:color w:val="000000"/>
+          <w:szCs w:val="24"/>
+          <w:lang w:val="es-PY" w:eastAsia="es-VE"/>
+        </w:rPr>
+        <w:t xml:space="preserve"> y sus fechas de pago</w:t>
+      </w:r>
+      <w:r>
+        <w:rPr>
+          <w:rFonts w:eastAsia="Times New Roman" w:cs="Arial"/>
+          <w:color w:val="000000"/>
+          <w:szCs w:val="24"/>
+          <w:lang w:val="es-PY" w:eastAsia="es-VE"/>
+        </w:rPr>
+        <w:t>.</w:t>
+      </w:r>
+    </w:p>
+    <w:p>
+      <w:pPr>
+        <w:pStyle w:val="Prrafodelista"/>
+        <w:shd w:val="clear" w:color="auto" w:fill="FFFFFF"/>
+        <w:spacing w:after="0" w:line="240" w:lineRule="auto"/>
+        <w:ind w:left="1416"/>
+        <w:rPr>
+          <w:rFonts w:eastAsia="Times New Roman" w:cs="Arial"/>
+          <w:color w:val="000000"/>
+          <w:szCs w:val="24"/>
+          <w:lang w:val="es-PY" w:eastAsia="es-VE"/>
+        </w:rPr>
+      </w:pPr>
+    </w:p>
+    <w:p>
+      <w:pPr>
+        <w:pStyle w:val="Prrafodelista"/>
+        <w:shd w:val="clear" w:color="auto" w:fill="FFFFFF"/>
+        <w:spacing w:after="0" w:line="240" w:lineRule="auto"/>
+        <w:ind w:left="1416"/>
+        <w:rPr>
+          <w:rFonts w:eastAsia="Times New Roman" w:cs="Arial"/>
+          <w:color w:val="000000"/>
+          <w:szCs w:val="24"/>
+          <w:lang w:val="es-PY" w:eastAsia="es-VE"/>
+        </w:rPr>
+      </w:pPr>
+      <w:r>
+        <w:rPr>
+          <w:rFonts w:eastAsia="Times New Roman" w:cs="Arial"/>
+          <w:b/>
+          <w:bCs/>
+          <w:color w:val="000000"/>
+          <w:szCs w:val="24"/>
+          <w:lang w:val="es-PY" w:eastAsia="es-VE"/>
+        </w:rPr>
+        <w:t>Venta al Contado</w:t>
+      </w:r>
+      <w:r>
+        <w:rPr>
+          <w:rFonts w:eastAsia="Times New Roman" w:cs="Arial"/>
+          <w:color w:val="000000"/>
+          <w:szCs w:val="24"/>
+          <w:lang w:val="es-PY" w:eastAsia="es-VE"/>
+        </w:rPr>
+        <w:t>: Únicamente se rellenará el monto total.</w:t>
+      </w:r>
+    </w:p>
+    <w:p>
+      <w:pPr>
+        <w:shd w:val="clear" w:color="auto" w:fill="FFFFFF"/>
+        <w:spacing w:after="0" w:line="240" w:lineRule="auto"/>
+        <w:rPr>
+          <w:rFonts w:eastAsia="Times New Roman" w:cs="Arial"/>
+          <w:color w:val="000000"/>
+          <w:szCs w:val="24"/>
+          <w:lang w:val="es-PY" w:eastAsia="es-VE"/>
+        </w:rPr>
+      </w:pPr>
+    </w:p>
+    <w:p>
+      <w:pPr>
+        <w:pStyle w:val="Prrafodelista"/>
+        <w:numPr>
+          <w:ilvl w:val="0"/>
+          <w:numId w:val="14"/>
+        </w:numPr>
+        <w:shd w:val="clear" w:color="auto" w:fill="FFFFFF"/>
+        <w:spacing w:after="0" w:line="240" w:lineRule="auto"/>
+        <w:rPr>
+          <w:rFonts w:eastAsia="Times New Roman" w:cs="Arial"/>
+          <w:b/>
+          <w:bCs/>
+          <w:color w:val="000000"/>
+          <w:szCs w:val="24"/>
+          <w:lang w:val="es-PY" w:eastAsia="es-VE"/>
+        </w:rPr>
+      </w:pPr>
+      <w:r>
+        <w:rPr>
+          <w:rFonts w:eastAsia="Times New Roman" w:cs="Arial"/>
+          <w:b/>
+          <w:bCs/>
+          <w:color w:val="000000"/>
+          <w:szCs w:val="24"/>
+          <w:lang w:val="es-PY" w:eastAsia="es-VE"/>
+        </w:rPr>
+        <w:t>Cargar Cliente</w:t>
+      </w:r>
+      <w:r>
+        <w:rPr>
+          <w:rFonts w:eastAsia="Times New Roman" w:cs="Arial"/>
+          <w:color w:val="000000"/>
+          <w:szCs w:val="24"/>
+          <w:lang w:val="es-PY" w:eastAsia="es-VE"/>
+        </w:rPr>
+        <w:t xml:space="preserve">: El sistema solicitará la Cédula de Identidad o RUC </w:t>
+      </w:r>
+      <w:r>
+        <w:rPr>
+          <w:rFonts w:eastAsia="Times New Roman" w:cs="Arial"/>
+          <w:color w:val="000000"/>
+          <w:szCs w:val="24"/>
+          <w:lang w:val="es-PY" w:eastAsia="es-VE"/>
+        </w:rPr>
+        <w:t xml:space="preserve">como identificador del comprador para efectuar una venta, nombre completo, </w:t>
+      </w:r>
+      <w:r>
+        <w:rPr>
+          <w:rFonts w:eastAsia="Times New Roman" w:cs="Arial"/>
+          <w:color w:val="000000"/>
+          <w:szCs w:val="24"/>
+          <w:lang w:val="es-PY" w:eastAsia="es-VE"/>
+        </w:rPr>
+        <w:lastRenderedPageBreak/>
+        <w:t xml:space="preserve">dirección y numero de teléfono. Esto permitirá al sistema efectuar diversas funciones como </w:t>
+      </w:r>
+      <w:r>
+        <w:rPr>
+          <w:rFonts w:eastAsia="Times New Roman" w:cs="Arial"/>
+          <w:b/>
+          <w:bCs/>
+          <w:color w:val="000000"/>
+          <w:szCs w:val="24"/>
+          <w:lang w:val="es-PY" w:eastAsia="es-VE"/>
+        </w:rPr>
+        <w:t>Vent</w:t>
+      </w:r>
+      <w:r>
+        <w:rPr>
+          <w:rFonts w:eastAsia="Times New Roman" w:cs="Arial"/>
+          <w:b/>
+          <w:bCs/>
+          <w:color w:val="000000"/>
+          <w:szCs w:val="24"/>
+          <w:lang w:val="es-PY" w:eastAsia="es-VE"/>
+        </w:rPr>
+        <w:t>as</w:t>
+      </w:r>
+      <w:r>
+        <w:rPr>
+          <w:rFonts w:eastAsia="Times New Roman" w:cs="Arial"/>
+          <w:color w:val="000000"/>
+          <w:szCs w:val="24"/>
+          <w:lang w:val="es-PY" w:eastAsia="es-VE"/>
+        </w:rPr>
+        <w:t xml:space="preserve">, </w:t>
+      </w:r>
+      <w:r>
+        <w:rPr>
+          <w:rFonts w:eastAsia="Times New Roman" w:cs="Arial"/>
+          <w:b/>
+          <w:bCs/>
+          <w:color w:val="000000"/>
+          <w:szCs w:val="24"/>
+          <w:lang w:val="es-PY" w:eastAsia="es-VE"/>
+        </w:rPr>
+        <w:t>Cancelar Pagarés</w:t>
+      </w:r>
+      <w:r>
+        <w:rPr>
+          <w:rFonts w:eastAsia="Times New Roman" w:cs="Arial"/>
+          <w:color w:val="000000"/>
+          <w:szCs w:val="24"/>
+          <w:lang w:val="es-PY" w:eastAsia="es-VE"/>
+        </w:rPr>
+        <w:t xml:space="preserve"> y </w:t>
+      </w:r>
+      <w:r>
+        <w:rPr>
+          <w:rFonts w:eastAsia="Times New Roman" w:cs="Arial"/>
+          <w:b/>
+          <w:bCs/>
+          <w:color w:val="000000"/>
+          <w:szCs w:val="24"/>
+          <w:lang w:val="es-PY" w:eastAsia="es-VE"/>
+        </w:rPr>
+        <w:t>Reportes</w:t>
+      </w:r>
+    </w:p>
+    <w:p>
+      <w:pPr>
+        <w:shd w:val="clear" w:color="auto" w:fill="FFFFFF"/>
+        <w:spacing w:after="0" w:line="240" w:lineRule="auto"/>
+        <w:rPr>
+          <w:rFonts w:eastAsia="Times New Roman" w:cs="Arial"/>
+          <w:color w:val="000000"/>
+          <w:szCs w:val="24"/>
+          <w:lang w:val="es-PY" w:eastAsia="es-VE"/>
+        </w:rPr>
+      </w:pPr>
+      <w:r>
+        <w:rPr>
+          <w:rFonts w:eastAsia="Times New Roman" w:cs="Arial"/>
+          <w:color w:val="000000"/>
+          <w:szCs w:val="24"/>
+          <w:lang w:val="es-PY" w:eastAsia="es-VE"/>
+        </w:rPr>
+        <w:t xml:space="preserve"> </w:t>
+      </w:r>
+    </w:p>
+    <w:p>
+      <w:pPr>
+        <w:pStyle w:val="Prrafodelista"/>
+        <w:numPr>
+          <w:ilvl w:val="0"/>
+          <w:numId w:val="14"/>
+        </w:numPr>
+        <w:shd w:val="clear" w:color="auto" w:fill="FFFFFF"/>
+        <w:spacing w:after="0" w:line="240" w:lineRule="auto"/>
+        <w:rPr>
+          <w:rFonts w:eastAsia="Times New Roman" w:cs="Arial"/>
+          <w:b/>
+          <w:bCs/>
+          <w:color w:val="000000"/>
+          <w:szCs w:val="24"/>
+          <w:lang w:val="es-PY" w:eastAsia="es-VE"/>
+        </w:rPr>
+      </w:pPr>
+      <w:r>
+        <w:rPr>
+          <w:rFonts w:eastAsia="Times New Roman" w:cs="Arial"/>
+          <w:b/>
+          <w:bCs/>
+          <w:color w:val="000000"/>
+          <w:szCs w:val="24"/>
+          <w:lang w:val="es-PY" w:eastAsia="es-VE"/>
+        </w:rPr>
+        <w:t>Lista de Stock</w:t>
+      </w:r>
+      <w:r>
+        <w:rPr>
+          <w:rFonts w:eastAsia="Times New Roman" w:cs="Arial"/>
+          <w:color w:val="000000"/>
+          <w:szCs w:val="24"/>
+          <w:lang w:val="es-PY" w:eastAsia="es-VE"/>
+        </w:rPr>
+        <w:t xml:space="preserve">: Se mostrará la lista de productos existentes con </w:t>
+      </w:r>
+      <w:r>
+        <w:rPr>
+          <w:rFonts w:eastAsia="Times New Roman" w:cs="Arial"/>
+          <w:color w:val="000000"/>
+          <w:szCs w:val="24"/>
+          <w:lang w:val="es-PY" w:eastAsia="es-VE"/>
+        </w:rPr>
+        <w:t>el</w:t>
+      </w:r>
+      <w:r>
+        <w:rPr>
+          <w:rFonts w:eastAsia="Times New Roman" w:cs="Arial"/>
+          <w:color w:val="000000"/>
+          <w:szCs w:val="24"/>
+          <w:lang w:val="es-PY" w:eastAsia="es-VE"/>
+        </w:rPr>
+        <w:t xml:space="preserve"> número de chasis, marca, modelo, año de fabricación, tamaño de motor, color y tipo de transmisi</w:t>
+      </w:r>
+      <w:r>
+        <w:rPr>
+          <w:rFonts w:eastAsia="Times New Roman" w:cs="Arial"/>
+          <w:color w:val="000000"/>
+          <w:szCs w:val="24"/>
+          <w:lang w:val="es-PY" w:eastAsia="es-VE"/>
+        </w:rPr>
+        <w:t>ó</w:t>
+      </w:r>
+      <w:r>
+        <w:rPr>
+          <w:rFonts w:eastAsia="Times New Roman" w:cs="Arial"/>
+          <w:color w:val="000000"/>
+          <w:szCs w:val="24"/>
+          <w:lang w:val="es-PY" w:eastAsia="es-VE"/>
+        </w:rPr>
+        <w:t>n</w:t>
+      </w:r>
+      <w:r>
+        <w:rPr>
+          <w:rFonts w:eastAsia="Times New Roman" w:cs="Arial"/>
+          <w:color w:val="000000"/>
+          <w:szCs w:val="24"/>
+          <w:lang w:val="es-PY" w:eastAsia="es-VE"/>
+        </w:rPr>
+        <w:t>. El usuario tendrá la posibilidad de exportar los datos en PDF e imprimir.</w:t>
+      </w:r>
+    </w:p>
+    <w:p>
+      <w:pPr>
         <w:pStyle w:val="Ttulo1"/>
         <w:rPr>
           <w:lang w:val="es-PY"/>
@@ -3676,7 +4447,6 @@
         <w:rPr>
           <w:lang w:val="es-PY"/>
         </w:rPr>
-        <w:lastRenderedPageBreak/>
         <w:t>Requerimientos no funcionales</w:t>
       </w:r>
       <w:bookmarkEnd w:id="14"/>
@@ -3874,6 +4644,7 @@
         <w:rPr>
           <w:lang w:val="es-PY"/>
         </w:rPr>
+        <w:lastRenderedPageBreak/>
         <w:t>Incluir diagrama de casos de USO y descripción de casos de USO.</w:t>
       </w:r>
     </w:p>
@@ -3918,7 +4689,6 @@
         <w:rPr>
           <w:lang w:val="es-PY"/>
         </w:rPr>
-        <w:lastRenderedPageBreak/>
         <w:t>Diseño</w:t>
       </w:r>
       <w:r>
@@ -3992,21 +4762,7 @@
         <w:rPr>
           <w:lang w:val="es-PY"/>
         </w:rPr>
-        <w:t>Detallar: precio, plazo de entrega y forma de pago. Especificar lo que incluye (</w:t>
-      </w:r>
-      <w:proofErr w:type="spellStart"/>
-      <w:r>
-        <w:rPr>
-          <w:lang w:val="es-PY"/>
-        </w:rPr>
-        <w:t>Ej</w:t>
-      </w:r>
-      <w:proofErr w:type="spellEnd"/>
-      <w:r>
-        <w:rPr>
-          <w:lang w:val="es-PY"/>
-        </w:rPr>
-        <w:t>: manuales, soporte, capacitación) y excluye el presupuesto (</w:t>
+        <w:t>Detallar: precio, plazo de entrega y forma de pago. Especificar lo que incluye (Ej: manuales, soporte, capacitación) y excluye el presupuesto (</w:t>
       </w:r>
       <w:r>
         <w:rPr>
@@ -4463,6 +5219,118 @@
     </w:lvl>
   </w:abstractNum>
   <w:abstractNum w:abstractNumId="1" w15:restartNumberingAfterBreak="0">
+    <w:nsid w:val="1B152012"/>
+    <w:multiLevelType w:val="hybridMultilevel"/>
+    <w:tmpl w:val="2B0CC148"/>
+    <w:lvl w:ilvl="0" w:tplc="5C3AB562">
+      <w:numFmt w:val="bullet"/>
+      <w:lvlText w:val="-"/>
+      <w:lvlJc w:val="left"/>
+      <w:pPr>
+        <w:ind w:left="720" w:hanging="360"/>
+      </w:pPr>
+      <w:rPr>
+        <w:rFonts w:ascii="Times New Roman" w:eastAsia="Calibri" w:hAnsi="Times New Roman" w:cs="Times New Roman" w:hint="default"/>
+      </w:rPr>
+    </w:lvl>
+    <w:lvl w:ilvl="1" w:tplc="3C0A0003" w:tentative="1">
+      <w:start w:val="1"/>
+      <w:numFmt w:val="bullet"/>
+      <w:lvlText w:val="o"/>
+      <w:lvlJc w:val="left"/>
+      <w:pPr>
+        <w:ind w:left="1440" w:hanging="360"/>
+      </w:pPr>
+      <w:rPr>
+        <w:rFonts w:ascii="Courier New" w:hAnsi="Courier New" w:cs="Courier New" w:hint="default"/>
+      </w:rPr>
+    </w:lvl>
+    <w:lvl w:ilvl="2" w:tplc="3C0A0005" w:tentative="1">
+      <w:start w:val="1"/>
+      <w:numFmt w:val="bullet"/>
+      <w:lvlText w:val=""/>
+      <w:lvlJc w:val="left"/>
+      <w:pPr>
+        <w:ind w:left="2160" w:hanging="360"/>
+      </w:pPr>
+      <w:rPr>
+        <w:rFonts w:ascii="Wingdings" w:hAnsi="Wingdings" w:hint="default"/>
+      </w:rPr>
+    </w:lvl>
+    <w:lvl w:ilvl="3" w:tplc="3C0A0001" w:tentative="1">
+      <w:start w:val="1"/>
+      <w:numFmt w:val="bullet"/>
+      <w:lvlText w:val=""/>
+      <w:lvlJc w:val="left"/>
+      <w:pPr>
+        <w:ind w:left="2880" w:hanging="360"/>
+      </w:pPr>
+      <w:rPr>
+        <w:rFonts w:ascii="Symbol" w:hAnsi="Symbol" w:hint="default"/>
+      </w:rPr>
+    </w:lvl>
+    <w:lvl w:ilvl="4" w:tplc="3C0A0003" w:tentative="1">
+      <w:start w:val="1"/>
+      <w:numFmt w:val="bullet"/>
+      <w:lvlText w:val="o"/>
+      <w:lvlJc w:val="left"/>
+      <w:pPr>
+        <w:ind w:left="3600" w:hanging="360"/>
+      </w:pPr>
+      <w:rPr>
+        <w:rFonts w:ascii="Courier New" w:hAnsi="Courier New" w:cs="Courier New" w:hint="default"/>
+      </w:rPr>
+    </w:lvl>
+    <w:lvl w:ilvl="5" w:tplc="3C0A0005" w:tentative="1">
+      <w:start w:val="1"/>
+      <w:numFmt w:val="bullet"/>
+      <w:lvlText w:val=""/>
+      <w:lvlJc w:val="left"/>
+      <w:pPr>
+        <w:ind w:left="4320" w:hanging="360"/>
+      </w:pPr>
+      <w:rPr>
+        <w:rFonts w:ascii="Wingdings" w:hAnsi="Wingdings" w:hint="default"/>
+      </w:rPr>
+    </w:lvl>
+    <w:lvl w:ilvl="6" w:tplc="3C0A0001" w:tentative="1">
+      <w:start w:val="1"/>
+      <w:numFmt w:val="bullet"/>
+      <w:lvlText w:val=""/>
+      <w:lvlJc w:val="left"/>
+      <w:pPr>
+        <w:ind w:left="5040" w:hanging="360"/>
+      </w:pPr>
+      <w:rPr>
+        <w:rFonts w:ascii="Symbol" w:hAnsi="Symbol" w:hint="default"/>
+      </w:rPr>
+    </w:lvl>
+    <w:lvl w:ilvl="7" w:tplc="3C0A0003" w:tentative="1">
+      <w:start w:val="1"/>
+      <w:numFmt w:val="bullet"/>
+      <w:lvlText w:val="o"/>
+      <w:lvlJc w:val="left"/>
+      <w:pPr>
+        <w:ind w:left="5760" w:hanging="360"/>
+      </w:pPr>
+      <w:rPr>
+        <w:rFonts w:ascii="Courier New" w:hAnsi="Courier New" w:cs="Courier New" w:hint="default"/>
+      </w:rPr>
+    </w:lvl>
+    <w:lvl w:ilvl="8" w:tplc="3C0A0005" w:tentative="1">
+      <w:start w:val="1"/>
+      <w:numFmt w:val="bullet"/>
+      <w:lvlText w:val=""/>
+      <w:lvlJc w:val="left"/>
+      <w:pPr>
+        <w:ind w:left="6480" w:hanging="360"/>
+      </w:pPr>
+      <w:rPr>
+        <w:rFonts w:ascii="Wingdings" w:hAnsi="Wingdings" w:hint="default"/>
+      </w:rPr>
+    </w:lvl>
+  </w:abstractNum>
+  <w:abstractNum w:abstractNumId="2" w15:restartNumberingAfterBreak="0">
     <w:nsid w:val="421D2629"/>
     <w:multiLevelType w:val="multilevel"/>
     <w:tmpl w:val="5C6C1052"/>
@@ -4611,7 +5479,7 @@
       </w:rPr>
     </w:lvl>
   </w:abstractNum>
-  <w:abstractNum w:abstractNumId="2" w15:restartNumberingAfterBreak="0">
+  <w:abstractNum w:abstractNumId="3" w15:restartNumberingAfterBreak="0">
     <w:nsid w:val="47A07B7D"/>
     <w:multiLevelType w:val="hybridMultilevel"/>
     <w:tmpl w:val="9C3C279A"/>
@@ -4724,7 +5592,7 @@
       </w:rPr>
     </w:lvl>
   </w:abstractNum>
-  <w:abstractNum w:abstractNumId="3" w15:restartNumberingAfterBreak="0">
+  <w:abstractNum w:abstractNumId="4" w15:restartNumberingAfterBreak="0">
     <w:nsid w:val="4D5C03A3"/>
     <w:multiLevelType w:val="multilevel"/>
     <w:tmpl w:val="87F0AA62"/>
@@ -4873,7 +5741,7 @@
       </w:rPr>
     </w:lvl>
   </w:abstractNum>
-  <w:abstractNum w:abstractNumId="4" w15:restartNumberingAfterBreak="0">
+  <w:abstractNum w:abstractNumId="5" w15:restartNumberingAfterBreak="0">
     <w:nsid w:val="50AE56BB"/>
     <w:multiLevelType w:val="hybridMultilevel"/>
     <w:tmpl w:val="23FAAB76"/>
@@ -4985,7 +5853,7 @@
       </w:rPr>
     </w:lvl>
   </w:abstractNum>
-  <w:abstractNum w:abstractNumId="5" w15:restartNumberingAfterBreak="0">
+  <w:abstractNum w:abstractNumId="6" w15:restartNumberingAfterBreak="0">
     <w:nsid w:val="51284328"/>
     <w:multiLevelType w:val="multilevel"/>
     <w:tmpl w:val="C19E7CFE"/>
@@ -5098,7 +5966,7 @@
       </w:rPr>
     </w:lvl>
   </w:abstractNum>
-  <w:abstractNum w:abstractNumId="6" w15:restartNumberingAfterBreak="0">
+  <w:abstractNum w:abstractNumId="7" w15:restartNumberingAfterBreak="0">
     <w:nsid w:val="51EA3AFB"/>
     <w:multiLevelType w:val="hybridMultilevel"/>
     <w:tmpl w:val="863EA194"/>
@@ -5210,7 +6078,7 @@
       </w:rPr>
     </w:lvl>
   </w:abstractNum>
-  <w:abstractNum w:abstractNumId="7" w15:restartNumberingAfterBreak="0">
+  <w:abstractNum w:abstractNumId="8" w15:restartNumberingAfterBreak="0">
     <w:nsid w:val="5F520BBA"/>
     <w:multiLevelType w:val="multilevel"/>
     <w:tmpl w:val="4142F1AC"/>
@@ -5359,7 +6227,7 @@
       </w:rPr>
     </w:lvl>
   </w:abstractNum>
-  <w:abstractNum w:abstractNumId="8" w15:restartNumberingAfterBreak="0">
+  <w:abstractNum w:abstractNumId="9" w15:restartNumberingAfterBreak="0">
     <w:nsid w:val="602B13D0"/>
     <w:multiLevelType w:val="multilevel"/>
     <w:tmpl w:val="ABBE322C"/>
@@ -5448,7 +6316,7 @@
       </w:pPr>
     </w:lvl>
   </w:abstractNum>
-  <w:abstractNum w:abstractNumId="9" w15:restartNumberingAfterBreak="0">
+  <w:abstractNum w:abstractNumId="10" w15:restartNumberingAfterBreak="0">
     <w:nsid w:val="68845A4A"/>
     <w:multiLevelType w:val="multilevel"/>
     <w:tmpl w:val="2A80FAA8"/>
@@ -5597,7 +6465,7 @@
       </w:rPr>
     </w:lvl>
   </w:abstractNum>
-  <w:abstractNum w:abstractNumId="10" w15:restartNumberingAfterBreak="0">
+  <w:abstractNum w:abstractNumId="11" w15:restartNumberingAfterBreak="0">
     <w:nsid w:val="69D97055"/>
     <w:multiLevelType w:val="multilevel"/>
     <w:tmpl w:val="200A001F"/>
@@ -5683,7 +6551,7 @@
       </w:pPr>
     </w:lvl>
   </w:abstractNum>
-  <w:abstractNum w:abstractNumId="11" w15:restartNumberingAfterBreak="0">
+  <w:abstractNum w:abstractNumId="12" w15:restartNumberingAfterBreak="0">
     <w:nsid w:val="6F70643B"/>
     <w:multiLevelType w:val="multilevel"/>
     <w:tmpl w:val="FD228F8E"/>
@@ -5832,7 +6700,7 @@
       </w:rPr>
     </w:lvl>
   </w:abstractNum>
-  <w:abstractNum w:abstractNumId="12" w15:restartNumberingAfterBreak="0">
+  <w:abstractNum w:abstractNumId="13" w15:restartNumberingAfterBreak="0">
     <w:nsid w:val="74F24A2C"/>
     <w:multiLevelType w:val="multilevel"/>
     <w:tmpl w:val="A224AE36"/>
@@ -5982,43 +6850,46 @@
     </w:lvl>
   </w:abstractNum>
   <w:num w:numId="1">
-    <w:abstractNumId w:val="2"/>
+    <w:abstractNumId w:val="3"/>
   </w:num>
   <w:num w:numId="2">
-    <w:abstractNumId w:val="10"/>
+    <w:abstractNumId w:val="11"/>
   </w:num>
   <w:num w:numId="3">
-    <w:abstractNumId w:val="8"/>
+    <w:abstractNumId w:val="9"/>
   </w:num>
   <w:num w:numId="4">
-    <w:abstractNumId w:val="5"/>
+    <w:abstractNumId w:val="6"/>
   </w:num>
   <w:num w:numId="5">
     <w:abstractNumId w:val="0"/>
   </w:num>
   <w:num w:numId="6">
-    <w:abstractNumId w:val="3"/>
+    <w:abstractNumId w:val="4"/>
   </w:num>
   <w:num w:numId="7">
-    <w:abstractNumId w:val="11"/>
+    <w:abstractNumId w:val="12"/>
   </w:num>
   <w:num w:numId="8">
+    <w:abstractNumId w:val="8"/>
+  </w:num>
+  <w:num w:numId="9">
+    <w:abstractNumId w:val="13"/>
+  </w:num>
+  <w:num w:numId="10">
+    <w:abstractNumId w:val="10"/>
+  </w:num>
+  <w:num w:numId="11">
+    <w:abstractNumId w:val="2"/>
+  </w:num>
+  <w:num w:numId="12">
     <w:abstractNumId w:val="7"/>
   </w:num>
-  <w:num w:numId="9">
-    <w:abstractNumId w:val="12"/>
+  <w:num w:numId="13">
+    <w:abstractNumId w:val="5"/>
   </w:num>
-  <w:num w:numId="10">
-    <w:abstractNumId w:val="9"/>
-  </w:num>
-  <w:num w:numId="11">
+  <w:num w:numId="14">
     <w:abstractNumId w:val="1"/>
-  </w:num>
-  <w:num w:numId="12">
-    <w:abstractNumId w:val="6"/>
-  </w:num>
-  <w:num w:numId="13">
-    <w:abstractNumId w:val="4"/>
   </w:num>
 </w:numbering>
 </file>

</xml_diff>

<commit_message>
Requerimientos funcionales completado al 100%
</commit_message>
<xml_diff>
--- a/202090Avance01PabloBenedix.docx
+++ b/202090Avance01PabloBenedix.docx
@@ -2343,8 +2343,19 @@
                 <w:szCs w:val="24"/>
                 <w:lang w:val="es-PY" w:eastAsia="es-VE"/>
               </w:rPr>
-              <w:t xml:space="preserve"> Pablo Vilmar</w:t>
-            </w:r>
+              <w:t xml:space="preserve"> Pablo </w:t>
+            </w:r>
+            <w:proofErr w:type="spellStart"/>
+            <w:r>
+              <w:rPr>
+                <w:rFonts w:eastAsia="Times New Roman" w:cs="Arial"/>
+                <w:color w:val="000000"/>
+                <w:szCs w:val="24"/>
+                <w:lang w:val="es-PY" w:eastAsia="es-VE"/>
+              </w:rPr>
+              <w:t>Vilmar</w:t>
+            </w:r>
+            <w:proofErr w:type="spellEnd"/>
           </w:p>
         </w:tc>
       </w:tr>
@@ -2458,8 +2469,21 @@
                 <w:szCs w:val="24"/>
                 <w:lang w:val="es-PY" w:eastAsia="es-VE"/>
               </w:rPr>
-              <w:t>Ing. Luis Derico</w:t>
-            </w:r>
+              <w:t xml:space="preserve">Ing. Luis </w:t>
+            </w:r>
+            <w:proofErr w:type="spellStart"/>
+            <w:r>
+              <w:rPr>
+                <w:rFonts w:eastAsia="Times New Roman" w:cs="Arial"/>
+                <w:i/>
+                <w:iCs/>
+                <w:color w:val="000000"/>
+                <w:szCs w:val="24"/>
+                <w:lang w:val="es-PY" w:eastAsia="es-VE"/>
+              </w:rPr>
+              <w:t>Derico</w:t>
+            </w:r>
+            <w:proofErr w:type="spellEnd"/>
           </w:p>
         </w:tc>
         <w:tc>
@@ -3557,7 +3581,25 @@
           <w:szCs w:val="24"/>
           <w:lang w:val="es-PY" w:eastAsia="es-VE"/>
         </w:rPr>
-        <w:t xml:space="preserve"> – Instalación del framework Django y gesto</w:t>
+        <w:t xml:space="preserve"> – Instalación del </w:t>
+      </w:r>
+      <w:proofErr w:type="spellStart"/>
+      <w:r>
+        <w:rPr>
+          <w:rFonts w:eastAsia="Times New Roman" w:cs="Arial"/>
+          <w:szCs w:val="24"/>
+          <w:lang w:val="es-PY" w:eastAsia="es-VE"/>
+        </w:rPr>
+        <w:t>framework</w:t>
+      </w:r>
+      <w:proofErr w:type="spellEnd"/>
+      <w:r>
+        <w:rPr>
+          <w:rFonts w:eastAsia="Times New Roman" w:cs="Arial"/>
+          <w:szCs w:val="24"/>
+          <w:lang w:val="es-PY" w:eastAsia="es-VE"/>
+        </w:rPr>
+        <w:t xml:space="preserve"> Django y gesto</w:t>
       </w:r>
       <w:r>
         <w:rPr>
@@ -3723,13 +3765,51 @@
           <w:szCs w:val="24"/>
           <w:lang w:val="es-PY" w:eastAsia="es-VE"/>
         </w:rPr>
-        <w:t xml:space="preserve"> También se ingresará el numero de Registro Único del Contribuyente(RUC) del proveedor deberá estar registrado, en caso de no ser así, el usuario podrá agregarlo en el formulario de </w:t>
+        <w:t xml:space="preserve"> También se ingresará el </w:t>
+      </w:r>
+      <w:r>
+        <w:rPr>
+          <w:rFonts w:eastAsia="Times New Roman" w:cs="Arial"/>
+          <w:color w:val="000000"/>
+          <w:szCs w:val="24"/>
+          <w:lang w:val="es-PY" w:eastAsia="es-VE"/>
+        </w:rPr>
+        <w:t>número</w:t>
+      </w:r>
+      <w:r>
+        <w:rPr>
+          <w:rFonts w:eastAsia="Times New Roman" w:cs="Arial"/>
+          <w:color w:val="000000"/>
+          <w:szCs w:val="24"/>
+          <w:lang w:val="es-PY" w:eastAsia="es-VE"/>
+        </w:rPr>
+        <w:t xml:space="preserve"> de Registro Único del Contribuyente(RUC) del proveedor </w:t>
+      </w:r>
+      <w:r>
+        <w:rPr>
+          <w:rFonts w:eastAsia="Times New Roman" w:cs="Arial"/>
+          <w:color w:val="000000"/>
+          <w:szCs w:val="24"/>
+          <w:lang w:val="es-PY" w:eastAsia="es-VE"/>
+        </w:rPr>
+        <w:t xml:space="preserve">y este </w:t>
+      </w:r>
+      <w:r>
+        <w:rPr>
+          <w:rFonts w:eastAsia="Times New Roman" w:cs="Arial"/>
+          <w:color w:val="000000"/>
+          <w:szCs w:val="24"/>
+          <w:lang w:val="es-PY" w:eastAsia="es-VE"/>
+        </w:rPr>
+        <w:t xml:space="preserve">deberá estar registrado, en caso de no ser así, el usuario podrá agregarlo en el formulario de </w:t>
       </w:r>
       <w:r>
         <w:rPr>
           <w:rFonts w:eastAsia="Times New Roman" w:cs="Arial"/>
           <w:b/>
           <w:bCs/>
+          <w:i/>
+          <w:iCs/>
           <w:color w:val="000000"/>
           <w:szCs w:val="24"/>
           <w:lang w:val="es-PY" w:eastAsia="es-VE"/>
@@ -3745,27 +3825,14 @@
         </w:rPr>
         <w:t>.</w:t>
       </w:r>
-    </w:p>
-    <w:p>
-      <w:pPr>
-        <w:pStyle w:val="Prrafodelista"/>
-        <w:shd w:val="clear" w:color="auto" w:fill="FFFFFF"/>
-        <w:spacing w:after="0" w:line="240" w:lineRule="auto"/>
-        <w:rPr>
-          <w:rFonts w:eastAsia="Times New Roman" w:cs="Arial"/>
-          <w:color w:val="000000"/>
-          <w:szCs w:val="24"/>
-          <w:lang w:val="es-PY" w:eastAsia="es-VE"/>
-        </w:rPr>
-      </w:pPr>
-      <w:r>
-        <w:rPr>
-          <w:rFonts w:eastAsia="Times New Roman" w:cs="Arial"/>
-          <w:color w:val="000000"/>
-          <w:szCs w:val="24"/>
-          <w:lang w:val="es-PY" w:eastAsia="es-VE"/>
-        </w:rPr>
-        <w:t>//Falta contado o crédito</w:t>
+      <w:r>
+        <w:rPr>
+          <w:rFonts w:eastAsia="Times New Roman" w:cs="Arial"/>
+          <w:color w:val="000000"/>
+          <w:szCs w:val="24"/>
+          <w:lang w:val="es-PY" w:eastAsia="es-VE"/>
+        </w:rPr>
+        <w:t xml:space="preserve"> En esta sección también se seleccionará si la compra fue al Contado o Crédito.</w:t>
       </w:r>
     </w:p>
     <w:p>
@@ -3815,34 +3882,39 @@
           <w:szCs w:val="24"/>
           <w:lang w:val="es-PY" w:eastAsia="es-VE"/>
         </w:rPr>
-        <w:t xml:space="preserve">: Permitirá el registro de un nuevo proveedor y se solicitará su </w:t>
-      </w:r>
-      <w:r>
-        <w:rPr>
-          <w:rFonts w:eastAsia="Times New Roman" w:cs="Arial"/>
-          <w:color w:val="000000"/>
-          <w:szCs w:val="24"/>
-          <w:lang w:val="es-PY" w:eastAsia="es-VE"/>
-        </w:rPr>
-        <w:t>Registro Único del Contribuyente(RUC)</w:t>
-      </w:r>
-      <w:r>
-        <w:rPr>
-          <w:rFonts w:eastAsia="Times New Roman" w:cs="Arial"/>
-          <w:color w:val="000000"/>
-          <w:szCs w:val="24"/>
-          <w:lang w:val="es-PY" w:eastAsia="es-VE"/>
-        </w:rPr>
-        <w:t xml:space="preserve">, número de teléfono </w:t>
-      </w:r>
-      <w:r>
-        <w:rPr>
-          <w:rFonts w:eastAsia="Times New Roman" w:cs="Arial"/>
-          <w:color w:val="FF0000"/>
-          <w:szCs w:val="24"/>
-          <w:lang w:val="es-PY" w:eastAsia="es-VE"/>
-        </w:rPr>
-        <w:t>y número de sucursal</w:t>
+        <w:t xml:space="preserve">: Permitirá el registro de un nuevo proveedor y se solicitará su Registro Único del Contribuyente(RUC), número de teléfono </w:t>
+      </w:r>
+      <w:r>
+        <w:rPr>
+          <w:rFonts w:eastAsia="Times New Roman" w:cs="Arial"/>
+          <w:szCs w:val="24"/>
+          <w:lang w:val="es-PY" w:eastAsia="es-VE"/>
+        </w:rPr>
+        <w:t>e</w:t>
+      </w:r>
+      <w:r>
+        <w:rPr>
+          <w:rFonts w:eastAsia="Times New Roman" w:cs="Arial"/>
+          <w:szCs w:val="24"/>
+          <w:lang w:val="es-PY" w:eastAsia="es-VE"/>
+        </w:rPr>
+        <w:t xml:space="preserve"> </w:t>
+      </w:r>
+      <w:r>
+        <w:rPr>
+          <w:rFonts w:eastAsia="Times New Roman" w:cs="Arial"/>
+          <w:szCs w:val="24"/>
+          <w:lang w:val="es-PY" w:eastAsia="es-VE"/>
+        </w:rPr>
+        <w:t xml:space="preserve">ingresar el </w:t>
+      </w:r>
+      <w:r>
+        <w:rPr>
+          <w:rFonts w:eastAsia="Times New Roman" w:cs="Arial"/>
+          <w:szCs w:val="24"/>
+          <w:lang w:val="es-PY" w:eastAsia="es-VE"/>
+        </w:rPr>
+        <w:t>número de sucursal</w:t>
       </w:r>
       <w:r>
         <w:rPr>
@@ -3919,16 +3991,7 @@
           <w:szCs w:val="24"/>
           <w:lang w:val="es-PY" w:eastAsia="es-VE"/>
         </w:rPr>
-        <w:t xml:space="preserve">y </w:t>
-      </w:r>
-      <w:r>
-        <w:rPr>
-          <w:rFonts w:eastAsia="Times New Roman" w:cs="Arial"/>
-          <w:color w:val="000000"/>
-          <w:szCs w:val="24"/>
-          <w:lang w:val="es-PY" w:eastAsia="es-VE"/>
-        </w:rPr>
-        <w:t xml:space="preserve">dirección </w:t>
+        <w:t xml:space="preserve">y dirección </w:t>
       </w:r>
       <w:r>
         <w:rPr>
@@ -3962,6 +4025,8 @@
           <w:rFonts w:eastAsia="Times New Roman" w:cs="Arial"/>
           <w:b/>
           <w:bCs/>
+          <w:i/>
+          <w:iCs/>
           <w:color w:val="000000"/>
           <w:szCs w:val="24"/>
           <w:lang w:val="es-PY" w:eastAsia="es-VE"/>
@@ -3984,7 +4049,16 @@
           <w:szCs w:val="24"/>
           <w:lang w:val="es-PY" w:eastAsia="es-VE"/>
         </w:rPr>
-        <w:t>. Cuando los datos del comprador ya estén listos se seleccionará la forma de pago, es decir al Contado o Crédito,</w:t>
+        <w:t>. Cuando los datos del comprador ya est</w:t>
+      </w:r>
+      <w:r>
+        <w:rPr>
+          <w:rFonts w:eastAsia="Times New Roman" w:cs="Arial"/>
+          <w:color w:val="000000"/>
+          <w:szCs w:val="24"/>
+          <w:lang w:val="es-PY" w:eastAsia="es-VE"/>
+        </w:rPr>
+        <w:t>e</w:t>
       </w:r>
       <w:r>
         <w:rPr>
@@ -4002,6 +4076,33 @@
           <w:szCs w:val="24"/>
           <w:lang w:val="es-PY" w:eastAsia="es-VE"/>
         </w:rPr>
+        <w:t>rellenado</w:t>
+      </w:r>
+      <w:r>
+        <w:rPr>
+          <w:rFonts w:eastAsia="Times New Roman" w:cs="Arial"/>
+          <w:color w:val="000000"/>
+          <w:szCs w:val="24"/>
+          <w:lang w:val="es-PY" w:eastAsia="es-VE"/>
+        </w:rPr>
+        <w:t xml:space="preserve"> se seleccionará la forma de pago, es decir al Contado o Crédito,</w:t>
+      </w:r>
+      <w:r>
+        <w:rPr>
+          <w:rFonts w:eastAsia="Times New Roman" w:cs="Arial"/>
+          <w:color w:val="000000"/>
+          <w:szCs w:val="24"/>
+          <w:lang w:val="es-PY" w:eastAsia="es-VE"/>
+        </w:rPr>
+        <w:t xml:space="preserve"> </w:t>
+      </w:r>
+      <w:r>
+        <w:rPr>
+          <w:rFonts w:eastAsia="Times New Roman" w:cs="Arial"/>
+          <w:color w:val="000000"/>
+          <w:szCs w:val="24"/>
+          <w:lang w:val="es-PY" w:eastAsia="es-VE"/>
+        </w:rPr>
         <w:t>De esa manera se</w:t>
       </w:r>
       <w:r>
@@ -4038,16 +4139,52 @@
           <w:szCs w:val="24"/>
           <w:lang w:val="es-PY" w:eastAsia="es-VE"/>
         </w:rPr>
-        <w:t xml:space="preserve"> con su respectivo número de comprobante, IVA, Subtotal y Total</w:t>
-      </w:r>
-      <w:r>
-        <w:rPr>
-          <w:rFonts w:eastAsia="Times New Roman" w:cs="Arial"/>
-          <w:color w:val="000000"/>
-          <w:szCs w:val="24"/>
-          <w:lang w:val="es-PY" w:eastAsia="es-VE"/>
-        </w:rPr>
-        <w:t xml:space="preserve"> (El IVA y Subtotal serán calculados automáticamente)</w:t>
+        <w:t xml:space="preserve"> con su respectivo número de comprobante, </w:t>
+      </w:r>
+      <w:r>
+        <w:rPr>
+          <w:rFonts w:eastAsia="Times New Roman" w:cs="Arial"/>
+          <w:color w:val="000000"/>
+          <w:szCs w:val="24"/>
+          <w:lang w:val="es-PY" w:eastAsia="es-VE"/>
+        </w:rPr>
+        <w:t xml:space="preserve">datos del cliente, </w:t>
+      </w:r>
+      <w:r>
+        <w:rPr>
+          <w:rFonts w:eastAsia="Times New Roman" w:cs="Arial"/>
+          <w:color w:val="000000"/>
+          <w:szCs w:val="24"/>
+          <w:lang w:val="es-PY" w:eastAsia="es-VE"/>
+        </w:rPr>
+        <w:t>IVA, Subtotal y Total</w:t>
+      </w:r>
+      <w:r>
+        <w:rPr>
+          <w:rFonts w:eastAsia="Times New Roman" w:cs="Arial"/>
+          <w:color w:val="000000"/>
+          <w:szCs w:val="24"/>
+          <w:lang w:val="es-PY" w:eastAsia="es-VE"/>
+        </w:rPr>
+        <w:t xml:space="preserve"> (</w:t>
+      </w:r>
+      <w:r>
+        <w:rPr>
+          <w:rFonts w:eastAsia="Times New Roman" w:cs="Arial"/>
+          <w:color w:val="000000"/>
+          <w:szCs w:val="24"/>
+          <w:lang w:val="es-PY" w:eastAsia="es-VE"/>
+        </w:rPr>
+        <w:t>e</w:t>
+      </w:r>
+      <w:r>
+        <w:rPr>
+          <w:rFonts w:eastAsia="Times New Roman" w:cs="Arial"/>
+          <w:color w:val="000000"/>
+          <w:szCs w:val="24"/>
+          <w:lang w:val="es-PY" w:eastAsia="es-VE"/>
+        </w:rPr>
+        <w:t>l IVA y Subtotal serán calculados automáticamente)</w:t>
       </w:r>
       <w:r>
         <w:rPr>
@@ -4065,7 +4202,25 @@
           <w:szCs w:val="24"/>
           <w:lang w:val="es-PY" w:eastAsia="es-VE"/>
         </w:rPr>
-        <w:t xml:space="preserve"> El empleado tendrá la opción de imprimir el comprobante de venta.</w:t>
+        <w:t xml:space="preserve"> </w:t>
+      </w:r>
+      <w:r>
+        <w:rPr>
+          <w:rFonts w:eastAsia="Times New Roman" w:cs="Arial"/>
+          <w:color w:val="000000"/>
+          <w:szCs w:val="24"/>
+          <w:lang w:val="es-PY" w:eastAsia="es-VE"/>
+        </w:rPr>
+        <w:t>Al finalizar, e</w:t>
+      </w:r>
+      <w:r>
+        <w:rPr>
+          <w:rFonts w:eastAsia="Times New Roman" w:cs="Arial"/>
+          <w:color w:val="000000"/>
+          <w:szCs w:val="24"/>
+          <w:lang w:val="es-PY" w:eastAsia="es-VE"/>
+        </w:rPr>
+        <w:t>l empleado tendrá la opción de imprimir el comprobante de venta.</w:t>
       </w:r>
     </w:p>
     <w:p>
@@ -4254,7 +4409,115 @@
           <w:szCs w:val="24"/>
           <w:lang w:val="es-PY" w:eastAsia="es-VE"/>
         </w:rPr>
-        <w:t xml:space="preserve">como identificador del comprador para efectuar una venta, nombre completo, </w:t>
+        <w:t>para usarlo como</w:t>
+      </w:r>
+      <w:r>
+        <w:rPr>
+          <w:rFonts w:eastAsia="Times New Roman" w:cs="Arial"/>
+          <w:color w:val="000000"/>
+          <w:szCs w:val="24"/>
+          <w:lang w:val="es-PY" w:eastAsia="es-VE"/>
+        </w:rPr>
+        <w:t xml:space="preserve"> identificador </w:t>
+      </w:r>
+      <w:r>
+        <w:rPr>
+          <w:rFonts w:eastAsia="Times New Roman" w:cs="Arial"/>
+          <w:color w:val="000000"/>
+          <w:szCs w:val="24"/>
+          <w:lang w:val="es-PY" w:eastAsia="es-VE"/>
+        </w:rPr>
+        <w:t>cuando se desee efectuar</w:t>
+      </w:r>
+      <w:r>
+        <w:rPr>
+          <w:rFonts w:eastAsia="Times New Roman" w:cs="Arial"/>
+          <w:color w:val="000000"/>
+          <w:szCs w:val="24"/>
+          <w:lang w:val="es-PY" w:eastAsia="es-VE"/>
+        </w:rPr>
+        <w:t xml:space="preserve"> </w:t>
+      </w:r>
+      <w:r>
+        <w:rPr>
+          <w:rFonts w:eastAsia="Times New Roman" w:cs="Arial"/>
+          <w:color w:val="000000"/>
+          <w:szCs w:val="24"/>
+          <w:lang w:val="es-PY" w:eastAsia="es-VE"/>
+        </w:rPr>
+        <w:t>una venta</w:t>
+      </w:r>
+      <w:r>
+        <w:rPr>
+          <w:rFonts w:eastAsia="Times New Roman" w:cs="Arial"/>
+          <w:color w:val="000000"/>
+          <w:szCs w:val="24"/>
+          <w:lang w:val="es-PY" w:eastAsia="es-VE"/>
+        </w:rPr>
+        <w:t xml:space="preserve"> </w:t>
+      </w:r>
+      <w:r>
+        <w:rPr>
+          <w:rFonts w:eastAsia="Times New Roman" w:cs="Arial"/>
+          <w:color w:val="000000"/>
+          <w:szCs w:val="24"/>
+          <w:lang w:val="es-PY" w:eastAsia="es-VE"/>
+        </w:rPr>
+        <w:t>al cliente</w:t>
+      </w:r>
+      <w:r>
+        <w:rPr>
+          <w:rFonts w:eastAsia="Times New Roman" w:cs="Arial"/>
+          <w:color w:val="000000"/>
+          <w:szCs w:val="24"/>
+          <w:lang w:val="es-PY" w:eastAsia="es-VE"/>
+        </w:rPr>
+        <w:t xml:space="preserve">, </w:t>
+      </w:r>
+      <w:r>
+        <w:rPr>
+          <w:rFonts w:eastAsia="Times New Roman" w:cs="Arial"/>
+          <w:color w:val="000000"/>
+          <w:szCs w:val="24"/>
+          <w:lang w:val="es-PY" w:eastAsia="es-VE"/>
+        </w:rPr>
+        <w:t xml:space="preserve">así también su </w:t>
+      </w:r>
+      <w:r>
+        <w:rPr>
+          <w:rFonts w:eastAsia="Times New Roman" w:cs="Arial"/>
+          <w:color w:val="000000"/>
+          <w:szCs w:val="24"/>
+          <w:lang w:val="es-PY" w:eastAsia="es-VE"/>
+        </w:rPr>
+        <w:t xml:space="preserve">nombre completo, dirección y </w:t>
+      </w:r>
+      <w:r>
+        <w:rPr>
+          <w:rFonts w:eastAsia="Times New Roman" w:cs="Arial"/>
+          <w:color w:val="000000"/>
+          <w:szCs w:val="24"/>
+          <w:lang w:val="es-PY" w:eastAsia="es-VE"/>
+        </w:rPr>
+        <w:t>número</w:t>
+      </w:r>
+      <w:r>
+        <w:rPr>
+          <w:rFonts w:eastAsia="Times New Roman" w:cs="Arial"/>
+          <w:color w:val="000000"/>
+          <w:szCs w:val="24"/>
+          <w:lang w:val="es-PY" w:eastAsia="es-VE"/>
+        </w:rPr>
+        <w:t xml:space="preserve"> de teléfono</w:t>
+      </w:r>
+      <w:r>
+        <w:rPr>
+          <w:rFonts w:eastAsia="Times New Roman" w:cs="Arial"/>
+          <w:color w:val="000000"/>
+          <w:szCs w:val="24"/>
+          <w:lang w:val="es-PY" w:eastAsia="es-VE"/>
+        </w:rPr>
+        <w:t xml:space="preserve">. </w:t>
       </w:r>
       <w:r>
         <w:rPr>
@@ -4264,7 +4527,52 @@
           <w:lang w:val="es-PY" w:eastAsia="es-VE"/>
         </w:rPr>
         <w:lastRenderedPageBreak/>
-        <w:t xml:space="preserve">dirección y numero de teléfono. Esto permitirá al sistema efectuar diversas funciones como </w:t>
+        <w:t>Cuando se confirmen los cambios, se almacenará un nuevo cliente,</w:t>
+      </w:r>
+      <w:r>
+        <w:rPr>
+          <w:rFonts w:eastAsia="Times New Roman" w:cs="Arial"/>
+          <w:color w:val="000000"/>
+          <w:szCs w:val="24"/>
+          <w:lang w:val="es-PY" w:eastAsia="es-VE"/>
+        </w:rPr>
+        <w:t xml:space="preserve"> </w:t>
+      </w:r>
+      <w:r>
+        <w:rPr>
+          <w:rFonts w:eastAsia="Times New Roman" w:cs="Arial"/>
+          <w:color w:val="000000"/>
+          <w:szCs w:val="24"/>
+          <w:lang w:val="es-PY" w:eastAsia="es-VE"/>
+        </w:rPr>
+        <w:t>e</w:t>
+      </w:r>
+      <w:r>
+        <w:rPr>
+          <w:rFonts w:eastAsia="Times New Roman" w:cs="Arial"/>
+          <w:color w:val="000000"/>
+          <w:szCs w:val="24"/>
+          <w:lang w:val="es-PY" w:eastAsia="es-VE"/>
+        </w:rPr>
+        <w:t>sto permitirá al sistema e</w:t>
+      </w:r>
+      <w:r>
+        <w:rPr>
+          <w:rFonts w:eastAsia="Times New Roman" w:cs="Arial"/>
+          <w:color w:val="000000"/>
+          <w:szCs w:val="24"/>
+          <w:lang w:val="es-PY" w:eastAsia="es-VE"/>
+        </w:rPr>
+        <w:t>jecutar</w:t>
+      </w:r>
+      <w:r>
+        <w:rPr>
+          <w:rFonts w:eastAsia="Times New Roman" w:cs="Arial"/>
+          <w:color w:val="000000"/>
+          <w:szCs w:val="24"/>
+          <w:lang w:val="es-PY" w:eastAsia="es-VE"/>
+        </w:rPr>
+        <w:t xml:space="preserve"> diversas funciones como </w:t>
       </w:r>
       <w:r>
         <w:rPr>
@@ -4327,6 +4635,15 @@
           <w:lang w:val="es-PY" w:eastAsia="es-VE"/>
         </w:rPr>
         <w:t>Reportes</w:t>
+      </w:r>
+      <w:r>
+        <w:rPr>
+          <w:rFonts w:eastAsia="Times New Roman" w:cs="Arial"/>
+          <w:color w:val="000000"/>
+          <w:szCs w:val="24"/>
+          <w:lang w:val="es-PY" w:eastAsia="es-VE"/>
+        </w:rPr>
+        <w:t>.</w:t>
       </w:r>
     </w:p>
     <w:p>
@@ -4436,6 +4753,58 @@
     </w:p>
     <w:p>
       <w:pPr>
+        <w:pStyle w:val="Prrafodelista"/>
+        <w:rPr>
+          <w:rFonts w:eastAsia="Times New Roman" w:cs="Arial"/>
+          <w:b/>
+          <w:bCs/>
+          <w:color w:val="000000"/>
+          <w:szCs w:val="24"/>
+          <w:lang w:val="es-PY" w:eastAsia="es-VE"/>
+        </w:rPr>
+      </w:pPr>
+    </w:p>
+    <w:p>
+      <w:pPr>
+        <w:pStyle w:val="Prrafodelista"/>
+        <w:numPr>
+          <w:ilvl w:val="0"/>
+          <w:numId w:val="14"/>
+        </w:numPr>
+        <w:shd w:val="clear" w:color="auto" w:fill="FFFFFF"/>
+        <w:spacing w:after="0" w:line="240" w:lineRule="auto"/>
+        <w:rPr>
+          <w:rFonts w:eastAsia="Times New Roman" w:cs="Arial"/>
+          <w:b/>
+          <w:bCs/>
+          <w:color w:val="000000"/>
+          <w:szCs w:val="24"/>
+          <w:lang w:val="es-PY" w:eastAsia="es-VE"/>
+        </w:rPr>
+      </w:pPr>
+      <w:r>
+        <w:rPr>
+          <w:rFonts w:eastAsia="Times New Roman" w:cs="Arial"/>
+          <w:b/>
+          <w:bCs/>
+          <w:color w:val="000000"/>
+          <w:szCs w:val="24"/>
+          <w:lang w:val="es-PY" w:eastAsia="es-VE"/>
+        </w:rPr>
+        <w:t>Reportes</w:t>
+      </w:r>
+      <w:r>
+        <w:rPr>
+          <w:rFonts w:eastAsia="Times New Roman" w:cs="Arial"/>
+          <w:color w:val="000000"/>
+          <w:szCs w:val="24"/>
+          <w:lang w:val="es-PY" w:eastAsia="es-VE"/>
+        </w:rPr>
+        <w:t>: En esta función el sistema brindará la información que se almacena en esta, el usuario seleccionará los filtros</w:t>
+      </w:r>
+    </w:p>
+    <w:p>
+      <w:pPr>
         <w:pStyle w:val="Ttulo1"/>
         <w:rPr>
           <w:lang w:val="es-PY"/>
@@ -4644,7 +5013,6 @@
         <w:rPr>
           <w:lang w:val="es-PY"/>
         </w:rPr>
-        <w:lastRenderedPageBreak/>
         <w:t>Incluir diagrama de casos de USO y descripción de casos de USO.</w:t>
       </w:r>
     </w:p>
@@ -4762,7 +5130,21 @@
         <w:rPr>
           <w:lang w:val="es-PY"/>
         </w:rPr>
-        <w:t>Detallar: precio, plazo de entrega y forma de pago. Especificar lo que incluye (Ej: manuales, soporte, capacitación) y excluye el presupuesto (</w:t>
+        <w:t>Detallar: precio, plazo de entrega y forma de pago. Especificar lo que incluye (</w:t>
+      </w:r>
+      <w:proofErr w:type="spellStart"/>
+      <w:r>
+        <w:rPr>
+          <w:lang w:val="es-PY"/>
+        </w:rPr>
+        <w:t>Ej</w:t>
+      </w:r>
+      <w:proofErr w:type="spellEnd"/>
+      <w:r>
+        <w:rPr>
+          <w:lang w:val="es-PY"/>
+        </w:rPr>
+        <w:t>: manuales, soporte, capacitación) y excluye el presupuesto (</w:t>
       </w:r>
       <w:r>
         <w:rPr>

</xml_diff>

<commit_message>
Agregando archivo temporal de Word a .gitignore
</commit_message>
<xml_diff>
--- a/202090Avance01PabloBenedix.docx
+++ b/202090Avance01PabloBenedix.docx
@@ -2586,65 +2586,73 @@
       <w:pPr>
         <w:jc w:val="both"/>
         <w:rPr>
+          <w:lang w:val="es-PY"/>
+        </w:rPr>
+      </w:pPr>
+      <w:r>
+        <w:rPr>
+          <w:lang w:val="es-PY"/>
+        </w:rPr>
+        <w:t xml:space="preserve">La empresa se maneja a </w:t>
+      </w:r>
+      <w:r>
+        <w:rPr>
+          <w:lang w:val="es-PY"/>
+        </w:rPr>
+        <w:t>través de un sistema automatizado desarrollado a medida que lleva a cabo la gestión de stock, las compras, las ventas, emisión de recibo y facturación. El registro de estas operaciones se realiza manualmente. Los pedidos de mercaderías no son calendarizados. Hay tres personas trabajando, una es encargada de la facturación</w:t>
+      </w:r>
+      <w:r>
+        <w:rPr>
+          <w:lang w:val="es-PY"/>
+        </w:rPr>
+        <w:t xml:space="preserve"> y el control general de mercaderías, otra es responsable de requerir a clientes morosos e incluso salir a realizar cobranzas, por último y no menos importante es el individuo designado como jefe de la empresa, que desempeña el rol de negociante.</w:t>
+      </w:r>
+      <w:r>
+        <w:rPr>
+          <w:lang w:val="es-PY"/>
+        </w:rPr>
+        <w:t xml:space="preserve"> Los horarios de trabajo son de 7:00 AM a 12:00 PM por las mañanas y de 2:00 a 6:00 PM por las tardes de </w:t>
+      </w:r>
+      <w:r>
+        <w:rPr>
+          <w:lang w:val="es-PY"/>
+        </w:rPr>
+        <w:t>lunes</w:t>
+      </w:r>
+      <w:r>
+        <w:rPr>
+          <w:lang w:val="es-PY"/>
+        </w:rPr>
+        <w:t xml:space="preserve"> a </w:t>
+      </w:r>
+      <w:r>
+        <w:rPr>
+          <w:lang w:val="es-PY"/>
+        </w:rPr>
+        <w:t>viernes</w:t>
+      </w:r>
+      <w:r>
+        <w:rPr>
+          <w:lang w:val="es-PY"/>
+        </w:rPr>
+        <w:t>, en cambio los días Sábados se aplica únicamente el horario mañanero</w:t>
+      </w:r>
+      <w:r>
+        <w:rPr>
+          <w:lang w:val="es-PY"/>
+        </w:rPr>
+        <w:t>.</w:t>
+      </w:r>
+    </w:p>
+    <w:p>
+      <w:pPr>
+        <w:jc w:val="both"/>
+        <w:rPr>
           <w:b/>
           <w:bCs/>
           <w:lang w:val="es-PY"/>
         </w:rPr>
       </w:pPr>
-      <w:r>
-        <w:rPr>
-          <w:lang w:val="es-PY"/>
-        </w:rPr>
-        <w:t xml:space="preserve">La empresa se maneja a </w:t>
-      </w:r>
-      <w:r>
-        <w:rPr>
-          <w:lang w:val="es-PY"/>
-        </w:rPr>
-        <w:t>través de un sistema automatizado desarrollado a medida que lleva a cabo la gestión de stock, las compras, las ventas, emisión de recibo y facturación. El registro de estas operaciones se realiza manualmente. Los pedidos de mercaderías no son calendarizados. Hay tres personas trabajando, una es encargada de la facturación</w:t>
-      </w:r>
-      <w:r>
-        <w:rPr>
-          <w:lang w:val="es-PY"/>
-        </w:rPr>
-        <w:t xml:space="preserve"> y el control general de mercaderías, otra es responsable de requerir a clientes morosos e incluso salir a realizar cobranzas, por último y no menos importante es el individuo designado como jefe de la empresa, que desempeña el rol de negociante.</w:t>
-      </w:r>
-      <w:r>
-        <w:rPr>
-          <w:lang w:val="es-PY"/>
-        </w:rPr>
-        <w:t xml:space="preserve"> Los horarios de trabajo son de 7:00 AM a 12:00 PM por las mañanas y de 2:00 a 6:00 PM por las tardes de </w:t>
-      </w:r>
-      <w:r>
-        <w:rPr>
-          <w:lang w:val="es-PY"/>
-        </w:rPr>
-        <w:t>lunes</w:t>
-      </w:r>
-      <w:r>
-        <w:rPr>
-          <w:lang w:val="es-PY"/>
-        </w:rPr>
-        <w:t xml:space="preserve"> a </w:t>
-      </w:r>
-      <w:r>
-        <w:rPr>
-          <w:lang w:val="es-PY"/>
-        </w:rPr>
-        <w:t>viernes</w:t>
-      </w:r>
-      <w:r>
-        <w:rPr>
-          <w:lang w:val="es-PY"/>
-        </w:rPr>
-        <w:t>, en cambio los días Sábados se aplica únicamente el horario mañanero</w:t>
-      </w:r>
-      <w:r>
-        <w:rPr>
-          <w:lang w:val="es-PY"/>
-        </w:rPr>
-        <w:t>.</w:t>
-      </w:r>
     </w:p>
     <w:p>
       <w:pPr>
@@ -2658,6 +2666,7 @@
         <w:rPr>
           <w:lang w:val="es-PY"/>
         </w:rPr>
+        <w:lastRenderedPageBreak/>
         <w:t>Problemas detectados</w:t>
       </w:r>
       <w:bookmarkEnd w:id="3"/>
@@ -2684,7 +2693,6 @@
         <w:rPr>
           <w:lang w:val="es-PY"/>
         </w:rPr>
-        <w:lastRenderedPageBreak/>
         <w:t xml:space="preserve">El registro de movimientos de caja </w:t>
       </w:r>
       <w:r>
@@ -2808,6 +2816,22 @@
     </w:p>
     <w:p>
       <w:pPr>
+        <w:jc w:val="both"/>
+        <w:rPr>
+          <w:lang w:val="es-PY"/>
+        </w:rPr>
+      </w:pPr>
+    </w:p>
+    <w:p>
+      <w:pPr>
+        <w:jc w:val="both"/>
+        <w:rPr>
+          <w:lang w:val="es-PY"/>
+        </w:rPr>
+      </w:pPr>
+    </w:p>
+    <w:p>
+      <w:pPr>
         <w:pStyle w:val="Ttulo1"/>
         <w:rPr>
           <w:lang w:val="es-PY"/>
@@ -2818,6 +2842,7 @@
         <w:rPr>
           <w:lang w:val="es-PY"/>
         </w:rPr>
+        <w:lastRenderedPageBreak/>
         <w:t>Solución propuesta</w:t>
       </w:r>
       <w:bookmarkEnd w:id="5"/>
@@ -2854,7 +2879,6 @@
         <w:rPr>
           <w:lang w:val="es-PY"/>
         </w:rPr>
-        <w:lastRenderedPageBreak/>
         <w:t>Estudio de Factibilidad</w:t>
       </w:r>
       <w:bookmarkEnd w:id="6"/>
@@ -3050,6 +3074,20 @@
     </w:p>
     <w:p>
       <w:pPr>
+        <w:rPr>
+          <w:lang w:val="es-PY"/>
+        </w:rPr>
+      </w:pPr>
+    </w:p>
+    <w:p>
+      <w:pPr>
+        <w:rPr>
+          <w:lang w:val="es-PY"/>
+        </w:rPr>
+      </w:pPr>
+    </w:p>
+    <w:p>
+      <w:pPr>
         <w:pStyle w:val="Ttulo1"/>
         <w:rPr>
           <w:lang w:val="es-PY"/>
@@ -3060,6 +3098,7 @@
         <w:rPr>
           <w:lang w:val="es-PY"/>
         </w:rPr>
+        <w:lastRenderedPageBreak/>
         <w:t>Descripción general del Proyecto</w:t>
       </w:r>
       <w:bookmarkEnd w:id="7"/>
@@ -3094,13 +3133,6 @@
         </w:rPr>
         <w:t>y optimización de tiempos en la emisión de comprobantes.</w:t>
       </w:r>
-    </w:p>
-    <w:p>
-      <w:pPr>
-        <w:rPr>
-          <w:lang w:val="es-PY" w:eastAsia="es-VE"/>
-        </w:rPr>
-      </w:pPr>
     </w:p>
     <w:p>
       <w:pPr>
@@ -3115,7 +3147,6 @@
         <w:rPr>
           <w:lang w:val="es-PY"/>
         </w:rPr>
-        <w:lastRenderedPageBreak/>
         <w:t>Alcance del Software</w:t>
       </w:r>
       <w:bookmarkEnd w:id="8"/>
@@ -3592,25 +3623,7 @@
           <w:szCs w:val="24"/>
           <w:lang w:val="es-PY" w:eastAsia="es-VE"/>
         </w:rPr>
-        <w:t xml:space="preserve"> – Instalación del </w:t>
-      </w:r>
-      <w:proofErr w:type="spellStart"/>
-      <w:r>
-        <w:rPr>
-          <w:rFonts w:eastAsia="Times New Roman" w:cs="Arial"/>
-          <w:szCs w:val="24"/>
-          <w:lang w:val="es-PY" w:eastAsia="es-VE"/>
-        </w:rPr>
-        <w:t>framework</w:t>
-      </w:r>
-      <w:proofErr w:type="spellEnd"/>
-      <w:r>
-        <w:rPr>
-          <w:rFonts w:eastAsia="Times New Roman" w:cs="Arial"/>
-          <w:szCs w:val="24"/>
-          <w:lang w:val="es-PY" w:eastAsia="es-VE"/>
-        </w:rPr>
-        <w:t xml:space="preserve"> Django y gesto</w:t>
+        <w:t xml:space="preserve"> – Instalación del framework Django y gesto</w:t>
       </w:r>
       <w:r>
         <w:rPr>
@@ -3642,6 +3655,7 @@
         <w:rPr>
           <w:lang w:val="es-PY"/>
         </w:rPr>
+        <w:lastRenderedPageBreak/>
         <w:t>Req</w:t>
       </w:r>
       <w:r>
@@ -3745,21 +3759,7 @@
           <w:szCs w:val="24"/>
           <w:lang w:val="es-PY" w:eastAsia="es-VE"/>
         </w:rPr>
-        <w:t xml:space="preserve">Cargar </w:t>
-      </w:r>
-      <w:r>
-        <w:rPr>
-          <w:rFonts w:eastAsia="Times New Roman" w:cs="Arial"/>
-          <w:b/>
-          <w:bCs/>
-          <w:i/>
-          <w:iCs/>
-          <w:color w:val="000000"/>
-          <w:szCs w:val="24"/>
-          <w:lang w:val="es-PY" w:eastAsia="es-VE"/>
-        </w:rPr>
-        <w:lastRenderedPageBreak/>
-        <w:t>Proveedor</w:t>
+        <w:t>Cargar Proveedor</w:t>
       </w:r>
       <w:r>
         <w:rPr>
@@ -4174,7 +4174,25 @@
           <w:szCs w:val="24"/>
           <w:lang w:val="es-PY" w:eastAsia="es-VE"/>
         </w:rPr>
-        <w:t>l empleado tendrá la opción de imprimir el comprobante de venta.</w:t>
+        <w:t xml:space="preserve">l empleado tendrá la opción de imprimir </w:t>
+      </w:r>
+      <w:r>
+        <w:rPr>
+          <w:rFonts w:eastAsia="Times New Roman" w:cs="Arial"/>
+          <w:color w:val="000000"/>
+          <w:szCs w:val="24"/>
+          <w:lang w:val="es-PY" w:eastAsia="es-VE"/>
+        </w:rPr>
+        <w:t>la boleta de factura</w:t>
+      </w:r>
+      <w:r>
+        <w:rPr>
+          <w:rFonts w:eastAsia="Times New Roman" w:cs="Arial"/>
+          <w:color w:val="000000"/>
+          <w:szCs w:val="24"/>
+          <w:lang w:val="es-PY" w:eastAsia="es-VE"/>
+        </w:rPr>
+        <w:t>.</w:t>
       </w:r>
     </w:p>
     <w:p>
@@ -4372,6 +4390,7 @@
           <w:szCs w:val="24"/>
           <w:lang w:val="es-PY" w:eastAsia="es-VE"/>
         </w:rPr>
+        <w:lastRenderedPageBreak/>
         <w:t>Cargar Cliente</w:t>
       </w:r>
       <w:r>
@@ -4665,7 +4684,6 @@
           <w:szCs w:val="24"/>
           <w:lang w:val="es-PY" w:eastAsia="es-VE"/>
         </w:rPr>
-        <w:lastRenderedPageBreak/>
         <w:t>Stock</w:t>
       </w:r>
       <w:r>
@@ -4946,6 +4964,7 @@
           <w:bCs/>
           <w:lang w:val="es-PY"/>
         </w:rPr>
+        <w:lastRenderedPageBreak/>
         <w:t>Extensibilidad</w:t>
       </w:r>
       <w:r>
@@ -4994,7 +5013,6 @@
         <w:rPr>
           <w:lang w:val="es-PY"/>
         </w:rPr>
-        <w:lastRenderedPageBreak/>
         <w:t xml:space="preserve">El usuario deberá </w:t>
       </w:r>
       <w:r>
@@ -5865,7 +5883,6 @@
         <w:rPr>
           <w:lang w:val="es-PY"/>
         </w:rPr>
-        <w:lastRenderedPageBreak/>
         <w:t>La base de datos es gratuita</w:t>
       </w:r>
       <w:r>
@@ -6135,6 +6152,7 @@
         <w:rPr>
           <w:lang w:val="es-PY"/>
         </w:rPr>
+        <w:lastRenderedPageBreak/>
         <w:t>(</w:t>
       </w:r>
       <w:r>
@@ -6183,7 +6201,6 @@
         <w:rPr>
           <w:lang w:val="es-PY"/>
         </w:rPr>
-        <w:lastRenderedPageBreak/>
         <w:t>Físico.</w:t>
       </w:r>
     </w:p>

</xml_diff>

<commit_message>
Reajuste de requerimientos funcionales
</commit_message>
<xml_diff>
--- a/202090Avance01PabloBenedix.docx
+++ b/202090Avance01PabloBenedix.docx
@@ -3495,7 +3495,31 @@
           <w:szCs w:val="24"/>
           <w:lang w:val="es-PY" w:eastAsia="es-VE"/>
         </w:rPr>
-        <w:t xml:space="preserve">No es necesario que el sistema cuente con </w:t>
+        <w:t>El tipo de sistema que será desarrollado es Web y no será</w:t>
+      </w:r>
+      <w:r>
+        <w:rPr>
+          <w:rFonts w:eastAsia="Times New Roman" w:cs="Arial"/>
+          <w:szCs w:val="24"/>
+          <w:lang w:val="es-PY" w:eastAsia="es-VE"/>
+        </w:rPr>
+        <w:t xml:space="preserve"> necesario que</w:t>
+      </w:r>
+      <w:r>
+        <w:rPr>
+          <w:rFonts w:eastAsia="Times New Roman" w:cs="Arial"/>
+          <w:szCs w:val="24"/>
+          <w:lang w:val="es-PY" w:eastAsia="es-VE"/>
+        </w:rPr>
+        <w:t xml:space="preserve"> </w:t>
+      </w:r>
+      <w:r>
+        <w:rPr>
+          <w:rFonts w:eastAsia="Times New Roman" w:cs="Arial"/>
+          <w:szCs w:val="24"/>
+          <w:lang w:val="es-PY" w:eastAsia="es-VE"/>
+        </w:rPr>
+        <w:t xml:space="preserve">cuente con </w:t>
       </w:r>
       <w:r>
         <w:rPr>
@@ -3511,7 +3535,23 @@
           <w:szCs w:val="24"/>
           <w:lang w:val="es-PY" w:eastAsia="es-VE"/>
         </w:rPr>
-        <w:t>servidor, su uso e</w:t>
+        <w:t>servidor</w:t>
+      </w:r>
+      <w:r>
+        <w:rPr>
+          <w:rFonts w:eastAsia="Times New Roman" w:cs="Arial"/>
+          <w:szCs w:val="24"/>
+          <w:lang w:val="es-PY" w:eastAsia="es-VE"/>
+        </w:rPr>
+        <w:t xml:space="preserve"> ya que </w:t>
+      </w:r>
+      <w:r>
+        <w:rPr>
+          <w:rFonts w:eastAsia="Times New Roman" w:cs="Arial"/>
+          <w:szCs w:val="24"/>
+          <w:lang w:val="es-PY" w:eastAsia="es-VE"/>
+        </w:rPr>
+        <w:t>su uso e</w:t>
       </w:r>
       <w:r>
         <w:rPr>
@@ -4693,7 +4733,25 @@
           <w:szCs w:val="24"/>
           <w:lang w:val="es-PY" w:eastAsia="es-VE"/>
         </w:rPr>
-        <w:t xml:space="preserve">: Se mostrará la lista de productos existentes con </w:t>
+        <w:t xml:space="preserve">: Se </w:t>
+      </w:r>
+      <w:r>
+        <w:rPr>
+          <w:rFonts w:eastAsia="Times New Roman" w:cs="Arial"/>
+          <w:color w:val="000000"/>
+          <w:szCs w:val="24"/>
+          <w:lang w:val="es-PY" w:eastAsia="es-VE"/>
+        </w:rPr>
+        <w:t>registrarán los</w:t>
+      </w:r>
+      <w:r>
+        <w:rPr>
+          <w:rFonts w:eastAsia="Times New Roman" w:cs="Arial"/>
+          <w:color w:val="000000"/>
+          <w:szCs w:val="24"/>
+          <w:lang w:val="es-PY" w:eastAsia="es-VE"/>
+        </w:rPr>
+        <w:t xml:space="preserve"> productos existentes con </w:t>
       </w:r>
       <w:r>
         <w:rPr>
@@ -4738,7 +4796,25 @@
           <w:szCs w:val="24"/>
           <w:lang w:val="es-PY" w:eastAsia="es-VE"/>
         </w:rPr>
-        <w:t>. El usuario tendrá la posibilidad de exportar los datos en PDF e imprimir.</w:t>
+        <w:t xml:space="preserve">. </w:t>
+      </w:r>
+      <w:r>
+        <w:rPr>
+          <w:rFonts w:eastAsia="Times New Roman" w:cs="Arial"/>
+          <w:color w:val="000000"/>
+          <w:szCs w:val="24"/>
+          <w:lang w:val="es-PY" w:eastAsia="es-VE"/>
+        </w:rPr>
+        <w:t>No se tomará en cuenta la cantidad</w:t>
+      </w:r>
+      <w:r>
+        <w:rPr>
+          <w:rFonts w:eastAsia="Times New Roman" w:cs="Arial"/>
+          <w:color w:val="000000"/>
+          <w:szCs w:val="24"/>
+          <w:lang w:val="es-PY" w:eastAsia="es-VE"/>
+        </w:rPr>
+        <w:t>, ya que cada vehículo contiene un numero de chasis único. El sistema estará encargado de contabilizarlos.</w:t>
       </w:r>
     </w:p>
     <w:p>
@@ -4790,7 +4866,97 @@
           <w:szCs w:val="24"/>
           <w:lang w:val="es-PY" w:eastAsia="es-VE"/>
         </w:rPr>
-        <w:t>: En esta función el sistema brindará la información que se almacena en esta, el usuario seleccionará los filtros</w:t>
+        <w:t xml:space="preserve">: En esta función el sistema </w:t>
+      </w:r>
+      <w:r>
+        <w:rPr>
+          <w:rFonts w:eastAsia="Times New Roman" w:cs="Arial"/>
+          <w:color w:val="000000"/>
+          <w:szCs w:val="24"/>
+          <w:lang w:val="es-PY" w:eastAsia="es-VE"/>
+        </w:rPr>
+        <w:t>mostrará la información que almacena y lo exportará</w:t>
+      </w:r>
+      <w:r>
+        <w:rPr>
+          <w:rFonts w:eastAsia="Times New Roman" w:cs="Arial"/>
+          <w:color w:val="000000"/>
+          <w:szCs w:val="24"/>
+          <w:lang w:val="es-PY" w:eastAsia="es-VE"/>
+        </w:rPr>
+        <w:t xml:space="preserve"> </w:t>
+      </w:r>
+      <w:r>
+        <w:rPr>
+          <w:rFonts w:eastAsia="Times New Roman" w:cs="Arial"/>
+          <w:color w:val="000000"/>
+          <w:szCs w:val="24"/>
+          <w:lang w:val="es-PY" w:eastAsia="es-VE"/>
+        </w:rPr>
+        <w:t>de acuerdo a una selección de</w:t>
+      </w:r>
+      <w:r>
+        <w:rPr>
+          <w:rFonts w:eastAsia="Times New Roman" w:cs="Arial"/>
+          <w:color w:val="000000"/>
+          <w:szCs w:val="24"/>
+          <w:lang w:val="es-PY" w:eastAsia="es-VE"/>
+        </w:rPr>
+        <w:t xml:space="preserve"> filtros</w:t>
+      </w:r>
+      <w:r>
+        <w:rPr>
+          <w:rFonts w:eastAsia="Times New Roman" w:cs="Arial"/>
+          <w:color w:val="000000"/>
+          <w:szCs w:val="24"/>
+          <w:lang w:val="es-PY" w:eastAsia="es-VE"/>
+        </w:rPr>
+        <w:t>, estos pueden ser: Movimientos de caja, Productos existentes y agotados con sus respectivas fechas de compra y venta (si ya lo vendieron)</w:t>
+      </w:r>
+      <w:r>
+        <w:rPr>
+          <w:rFonts w:eastAsia="Times New Roman" w:cs="Arial"/>
+          <w:color w:val="000000"/>
+          <w:szCs w:val="24"/>
+          <w:lang w:val="es-PY" w:eastAsia="es-VE"/>
+        </w:rPr>
+        <w:t>, Compras</w:t>
+      </w:r>
+      <w:r>
+        <w:rPr>
+          <w:rFonts w:eastAsia="Times New Roman" w:cs="Arial"/>
+          <w:color w:val="000000"/>
+          <w:szCs w:val="24"/>
+          <w:lang w:val="es-PY" w:eastAsia="es-VE"/>
+        </w:rPr>
+        <w:t xml:space="preserve">. </w:t>
+      </w:r>
+      <w:r>
+        <w:rPr>
+          <w:rFonts w:eastAsia="Times New Roman" w:cs="Arial"/>
+          <w:color w:val="000000"/>
+          <w:szCs w:val="24"/>
+          <w:lang w:val="es-PY" w:eastAsia="es-VE"/>
+        </w:rPr>
+        <w:t xml:space="preserve">El usuario tendrá la posibilidad de </w:t>
+      </w:r>
+      <w:r>
+        <w:rPr>
+          <w:rFonts w:eastAsia="Times New Roman" w:cs="Arial"/>
+          <w:color w:val="000000"/>
+          <w:szCs w:val="24"/>
+          <w:lang w:val="es-PY" w:eastAsia="es-VE"/>
+        </w:rPr>
+        <w:t>obtener</w:t>
+      </w:r>
+      <w:r>
+        <w:rPr>
+          <w:rFonts w:eastAsia="Times New Roman" w:cs="Arial"/>
+          <w:color w:val="000000"/>
+          <w:szCs w:val="24"/>
+          <w:lang w:val="es-PY" w:eastAsia="es-VE"/>
+        </w:rPr>
+        <w:t xml:space="preserve"> los datos en PDF e imprimir.</w:t>
       </w:r>
     </w:p>
     <w:p>
@@ -4932,6 +5098,7 @@
           <w:bCs/>
           <w:lang w:val="es-PY"/>
         </w:rPr>
+        <w:lastRenderedPageBreak/>
         <w:t>Disponibilidad</w:t>
       </w:r>
       <w:r>
@@ -4964,7 +5131,6 @@
           <w:bCs/>
           <w:lang w:val="es-PY"/>
         </w:rPr>
-        <w:lastRenderedPageBreak/>
         <w:t>Extensibilidad</w:t>
       </w:r>
       <w:r>
@@ -5567,6 +5733,7 @@
                 <w:szCs w:val="32"/>
                 <w:lang w:val="es-AR"/>
               </w:rPr>
+              <w:lastRenderedPageBreak/>
               <w:t>Resolución de pantalla</w:t>
             </w:r>
           </w:p>
@@ -6113,6 +6280,7 @@
         <w:rPr>
           <w:lang w:val="es-PY"/>
         </w:rPr>
+        <w:lastRenderedPageBreak/>
         <w:t>Detallar: precio, plazo de entrega y forma de pago. Especificar lo que incluye (</w:t>
       </w:r>
       <w:proofErr w:type="spellStart"/>
@@ -6152,7 +6320,6 @@
         <w:rPr>
           <w:lang w:val="es-PY"/>
         </w:rPr>
-        <w:lastRenderedPageBreak/>
         <w:t>(</w:t>
       </w:r>
       <w:r>

</xml_diff>

<commit_message>
Requerimientos funcionales v2 Terminados
</commit_message>
<xml_diff>
--- a/202090Avance01PabloBenedix.docx
+++ b/202090Avance01PabloBenedix.docx
@@ -2318,7 +2318,6 @@
                 <w:lang w:val="es-PY" w:eastAsia="es-VE"/>
               </w:rPr>
             </w:pPr>
-            <w:proofErr w:type="spellStart"/>
             <w:r>
               <w:rPr>
                 <w:rFonts w:eastAsia="Times New Roman" w:cs="Arial"/>
@@ -2326,9 +2325,8 @@
                 <w:szCs w:val="24"/>
                 <w:lang w:val="es-PY" w:eastAsia="es-VE"/>
               </w:rPr>
-              <w:t>Benedix</w:t>
-            </w:r>
-            <w:proofErr w:type="spellEnd"/>
+              <w:t>Benedix Cañete</w:t>
+            </w:r>
             <w:r>
               <w:rPr>
                 <w:rFonts w:eastAsia="Times New Roman" w:cs="Arial"/>
@@ -2336,7 +2334,7 @@
                 <w:szCs w:val="24"/>
                 <w:lang w:val="es-PY" w:eastAsia="es-VE"/>
               </w:rPr>
-              <w:t xml:space="preserve"> Cañete</w:t>
+              <w:t>,</w:t>
             </w:r>
             <w:r>
               <w:rPr>
@@ -2345,28 +2343,8 @@
                 <w:szCs w:val="24"/>
                 <w:lang w:val="es-PY" w:eastAsia="es-VE"/>
               </w:rPr>
-              <w:t>,</w:t>
-            </w:r>
-            <w:r>
-              <w:rPr>
-                <w:rFonts w:eastAsia="Times New Roman" w:cs="Arial"/>
-                <w:color w:val="000000"/>
-                <w:szCs w:val="24"/>
-                <w:lang w:val="es-PY" w:eastAsia="es-VE"/>
-              </w:rPr>
-              <w:t xml:space="preserve"> Pablo </w:t>
-            </w:r>
-            <w:proofErr w:type="spellStart"/>
-            <w:r>
-              <w:rPr>
-                <w:rFonts w:eastAsia="Times New Roman" w:cs="Arial"/>
-                <w:color w:val="000000"/>
-                <w:szCs w:val="24"/>
-                <w:lang w:val="es-PY" w:eastAsia="es-VE"/>
-              </w:rPr>
-              <w:t>Vilmar</w:t>
-            </w:r>
-            <w:proofErr w:type="spellEnd"/>
+              <w:t xml:space="preserve"> Pablo Vilmar</w:t>
+            </w:r>
           </w:p>
         </w:tc>
       </w:tr>
@@ -2480,21 +2458,8 @@
                 <w:szCs w:val="24"/>
                 <w:lang w:val="es-PY" w:eastAsia="es-VE"/>
               </w:rPr>
-              <w:t xml:space="preserve">Ing. Luis </w:t>
-            </w:r>
-            <w:proofErr w:type="spellStart"/>
-            <w:r>
-              <w:rPr>
-                <w:rFonts w:eastAsia="Times New Roman" w:cs="Arial"/>
-                <w:i/>
-                <w:iCs/>
-                <w:color w:val="000000"/>
-                <w:szCs w:val="24"/>
-                <w:lang w:val="es-PY" w:eastAsia="es-VE"/>
-              </w:rPr>
-              <w:t>Derico</w:t>
-            </w:r>
-            <w:proofErr w:type="spellEnd"/>
+              <w:t>Ing. Luis Derico</w:t>
+            </w:r>
           </w:p>
         </w:tc>
         <w:tc>
@@ -4911,34 +4876,115 @@
           <w:szCs w:val="24"/>
           <w:lang w:val="es-PY" w:eastAsia="es-VE"/>
         </w:rPr>
-        <w:t>, estos pueden ser: Movimientos de caja, Productos existentes y agotados con sus respectivas fechas de compra y venta (si ya lo vendieron)</w:t>
-      </w:r>
-      <w:r>
-        <w:rPr>
-          <w:rFonts w:eastAsia="Times New Roman" w:cs="Arial"/>
-          <w:color w:val="000000"/>
-          <w:szCs w:val="24"/>
-          <w:lang w:val="es-PY" w:eastAsia="es-VE"/>
-        </w:rPr>
-        <w:t>, Compras</w:t>
-      </w:r>
-      <w:r>
-        <w:rPr>
-          <w:rFonts w:eastAsia="Times New Roman" w:cs="Arial"/>
-          <w:color w:val="000000"/>
-          <w:szCs w:val="24"/>
-          <w:lang w:val="es-PY" w:eastAsia="es-VE"/>
-        </w:rPr>
-        <w:t xml:space="preserve">. </w:t>
-      </w:r>
-      <w:r>
-        <w:rPr>
-          <w:rFonts w:eastAsia="Times New Roman" w:cs="Arial"/>
-          <w:color w:val="000000"/>
-          <w:szCs w:val="24"/>
-          <w:lang w:val="es-PY" w:eastAsia="es-VE"/>
-        </w:rPr>
-        <w:t xml:space="preserve">El usuario tendrá la posibilidad de </w:t>
+        <w:t xml:space="preserve">, estos pueden ser: </w:t>
+      </w:r>
+      <w:r>
+        <w:rPr>
+          <w:rFonts w:eastAsia="Times New Roman" w:cs="Arial"/>
+          <w:color w:val="000000"/>
+          <w:szCs w:val="24"/>
+          <w:lang w:val="es-PY" w:eastAsia="es-VE"/>
+        </w:rPr>
+        <w:t>m</w:t>
+      </w:r>
+      <w:r>
+        <w:rPr>
+          <w:rFonts w:eastAsia="Times New Roman" w:cs="Arial"/>
+          <w:color w:val="000000"/>
+          <w:szCs w:val="24"/>
+          <w:lang w:val="es-PY" w:eastAsia="es-VE"/>
+        </w:rPr>
+        <w:t xml:space="preserve">ovimientos de caja, </w:t>
+      </w:r>
+      <w:r>
+        <w:rPr>
+          <w:rFonts w:eastAsia="Times New Roman" w:cs="Arial"/>
+          <w:color w:val="000000"/>
+          <w:szCs w:val="24"/>
+          <w:lang w:val="es-PY" w:eastAsia="es-VE"/>
+        </w:rPr>
+        <w:t>p</w:t>
+      </w:r>
+      <w:r>
+        <w:rPr>
+          <w:rFonts w:eastAsia="Times New Roman" w:cs="Arial"/>
+          <w:color w:val="000000"/>
+          <w:szCs w:val="24"/>
+          <w:lang w:val="es-PY" w:eastAsia="es-VE"/>
+        </w:rPr>
+        <w:t>roductos existentes y agotados con sus respectivas fechas de compra y venta (si ya lo vendieron)</w:t>
+      </w:r>
+      <w:r>
+        <w:rPr>
+          <w:rFonts w:eastAsia="Times New Roman" w:cs="Arial"/>
+          <w:color w:val="000000"/>
+          <w:szCs w:val="24"/>
+          <w:lang w:val="es-PY" w:eastAsia="es-VE"/>
+        </w:rPr>
+        <w:t xml:space="preserve">, </w:t>
+      </w:r>
+      <w:r>
+        <w:rPr>
+          <w:rFonts w:eastAsia="Times New Roman" w:cs="Arial"/>
+          <w:color w:val="000000"/>
+          <w:szCs w:val="24"/>
+          <w:lang w:val="es-PY" w:eastAsia="es-VE"/>
+        </w:rPr>
+        <w:t>c</w:t>
+      </w:r>
+      <w:r>
+        <w:rPr>
+          <w:rFonts w:eastAsia="Times New Roman" w:cs="Arial"/>
+          <w:color w:val="000000"/>
+          <w:szCs w:val="24"/>
+          <w:lang w:val="es-PY" w:eastAsia="es-VE"/>
+        </w:rPr>
+        <w:t>ompras</w:t>
+      </w:r>
+      <w:r>
+        <w:rPr>
+          <w:rFonts w:eastAsia="Times New Roman" w:cs="Arial"/>
+          <w:color w:val="000000"/>
+          <w:szCs w:val="24"/>
+          <w:lang w:val="es-PY" w:eastAsia="es-VE"/>
+        </w:rPr>
+        <w:t xml:space="preserve"> con fecha, monto y datos de la empresa donde se adquirió</w:t>
+      </w:r>
+      <w:r>
+        <w:rPr>
+          <w:rFonts w:eastAsia="Times New Roman" w:cs="Arial"/>
+          <w:color w:val="000000"/>
+          <w:szCs w:val="24"/>
+          <w:lang w:val="es-PY" w:eastAsia="es-VE"/>
+        </w:rPr>
+        <w:t xml:space="preserve"> la mercadería</w:t>
+      </w:r>
+      <w:r>
+        <w:rPr>
+          <w:rFonts w:eastAsia="Times New Roman" w:cs="Arial"/>
+          <w:color w:val="000000"/>
+          <w:szCs w:val="24"/>
+          <w:lang w:val="es-PY" w:eastAsia="es-VE"/>
+        </w:rPr>
+        <w:t>, ventas con fecha, monto y datos del cliente que ha comprado</w:t>
+      </w:r>
+      <w:r>
+        <w:rPr>
+          <w:rFonts w:eastAsia="Times New Roman" w:cs="Arial"/>
+          <w:color w:val="000000"/>
+          <w:szCs w:val="24"/>
+          <w:lang w:val="es-PY" w:eastAsia="es-VE"/>
+        </w:rPr>
+        <w:t xml:space="preserve"> uno o más productos, e informe de clientes</w:t>
+      </w:r>
+      <w:r>
+        <w:rPr>
+          <w:rFonts w:eastAsia="Times New Roman" w:cs="Arial"/>
+          <w:color w:val="000000"/>
+          <w:szCs w:val="24"/>
+          <w:lang w:val="es-PY" w:eastAsia="es-VE"/>
+        </w:rPr>
+        <w:t xml:space="preserve">. El usuario tendrá la posibilidad de </w:t>
       </w:r>
       <w:r>
         <w:rPr>
@@ -5000,13 +5046,19 @@
         <w:rPr>
           <w:lang w:val="es-PY"/>
         </w:rPr>
-        <w:t>: el acceso será únicamente a través de una cuenta proporcionada por el administrador, el cual se solicitará al ingresar al sistema.</w:t>
-      </w:r>
-      <w:r>
-        <w:rPr>
-          <w:lang w:val="es-PY"/>
-        </w:rPr>
-        <w:t xml:space="preserve"> //Revisar</w:t>
+        <w:t>: el acceso será únicamente a través de una cuenta proporcionada por el administrador</w:t>
+      </w:r>
+      <w:r>
+        <w:rPr>
+          <w:lang w:val="es-PY"/>
+        </w:rPr>
+        <w:t xml:space="preserve"> que contará con permisos asignados para un rol específico y</w:t>
+      </w:r>
+      <w:r>
+        <w:rPr>
+          <w:lang w:val="es-PY"/>
+        </w:rPr>
+        <w:t xml:space="preserve"> se solicitará al ingresar al sistema.</w:t>
       </w:r>
     </w:p>
     <w:p>
@@ -5072,6 +5124,7 @@
           <w:bCs/>
           <w:lang w:val="es-PY"/>
         </w:rPr>
+        <w:lastRenderedPageBreak/>
         <w:t>Mantenibilidad</w:t>
       </w:r>
       <w:r>
@@ -5098,7 +5151,6 @@
           <w:bCs/>
           <w:lang w:val="es-PY"/>
         </w:rPr>
-        <w:lastRenderedPageBreak/>
         <w:t>Disponibilidad</w:t>
       </w:r>
       <w:r>
@@ -5499,6 +5551,7 @@
                 <w:szCs w:val="32"/>
                 <w:lang w:val="es-AR"/>
               </w:rPr>
+              <w:lastRenderedPageBreak/>
               <w:t>RAM</w:t>
             </w:r>
           </w:p>
@@ -5733,7 +5786,6 @@
                 <w:szCs w:val="32"/>
                 <w:lang w:val="es-AR"/>
               </w:rPr>
-              <w:lastRenderedPageBreak/>
               <w:t>Resolución de pantalla</w:t>
             </w:r>
           </w:p>
@@ -5850,31 +5902,7 @@
                 <w:szCs w:val="36"/>
                 <w:lang w:val="es-AR"/>
               </w:rPr>
-              <w:t xml:space="preserve">Si (por cable RJ45 o </w:t>
-            </w:r>
-            <w:proofErr w:type="spellStart"/>
-            <w:r>
-              <w:rPr>
-                <w:b w:val="0"/>
-                <w:bCs w:val="0"/>
-                <w:color w:val="000000" w:themeColor="text1"/>
-                <w:sz w:val="22"/>
-                <w:szCs w:val="36"/>
-                <w:lang w:val="es-AR"/>
-              </w:rPr>
-              <w:t>WiFi</w:t>
-            </w:r>
-            <w:proofErr w:type="spellEnd"/>
-            <w:r>
-              <w:rPr>
-                <w:b w:val="0"/>
-                <w:bCs w:val="0"/>
-                <w:color w:val="000000" w:themeColor="text1"/>
-                <w:sz w:val="22"/>
-                <w:szCs w:val="36"/>
-                <w:lang w:val="es-AR"/>
-              </w:rPr>
-              <w:t>)</w:t>
+              <w:t>Si (por cable RJ45 o WiFi)</w:t>
             </w:r>
           </w:p>
         </w:tc>
@@ -5952,31 +5980,7 @@
                 <w:szCs w:val="36"/>
                 <w:lang w:val="es-AR"/>
               </w:rPr>
-              <w:t xml:space="preserve">Superior a 100 </w:t>
-            </w:r>
-            <w:proofErr w:type="spellStart"/>
-            <w:r>
-              <w:rPr>
-                <w:b w:val="0"/>
-                <w:bCs w:val="0"/>
-                <w:color w:val="000000" w:themeColor="text1"/>
-                <w:sz w:val="22"/>
-                <w:szCs w:val="36"/>
-                <w:lang w:val="es-AR"/>
-              </w:rPr>
-              <w:t>KBps</w:t>
-            </w:r>
-            <w:proofErr w:type="spellEnd"/>
-            <w:r>
-              <w:rPr>
-                <w:b w:val="0"/>
-                <w:bCs w:val="0"/>
-                <w:color w:val="000000" w:themeColor="text1"/>
-                <w:sz w:val="22"/>
-                <w:szCs w:val="36"/>
-                <w:lang w:val="es-AR"/>
-              </w:rPr>
-              <w:t xml:space="preserve"> (800 kbps). Inferior a 100ms.</w:t>
+              <w:t>Superior a 100 KBps (800 kbps). Inferior a 100ms.</w:t>
             </w:r>
           </w:p>
         </w:tc>
@@ -6280,22 +6284,7 @@
         <w:rPr>
           <w:lang w:val="es-PY"/>
         </w:rPr>
-        <w:lastRenderedPageBreak/>
-        <w:t>Detallar: precio, plazo de entrega y forma de pago. Especificar lo que incluye (</w:t>
-      </w:r>
-      <w:proofErr w:type="spellStart"/>
-      <w:r>
-        <w:rPr>
-          <w:lang w:val="es-PY"/>
-        </w:rPr>
-        <w:t>Ej</w:t>
-      </w:r>
-      <w:proofErr w:type="spellEnd"/>
-      <w:r>
-        <w:rPr>
-          <w:lang w:val="es-PY"/>
-        </w:rPr>
-        <w:t>: manuales, soporte, capacitación) y excluye el presupuesto (</w:t>
+        <w:t>Detallar: precio, plazo de entrega y forma de pago. Especificar lo que incluye (Ej: manuales, soporte, capacitación) y excluye el presupuesto (</w:t>
       </w:r>
       <w:r>
         <w:rPr>

</xml_diff>